<commit_message>
addded screenshot to project report
</commit_message>
<xml_diff>
--- a/Project Report.docx
+++ b/Project Report.docx
@@ -172,23 +172,7 @@
         <w:t>Local MongoDB:</w:t>
       </w:r>
       <w:r>
-        <w:t xml:space="preserve"> Recommended for quick local development, involving downloading MongoDB Community Server, creating the /data/</w:t>
-      </w:r>
-      <w:proofErr w:type="spellStart"/>
-      <w:r>
-        <w:t>db</w:t>
-      </w:r>
-      <w:proofErr w:type="spellEnd"/>
-      <w:r>
-        <w:t xml:space="preserve"> directory, and starting </w:t>
-      </w:r>
-      <w:proofErr w:type="spellStart"/>
-      <w:r>
-        <w:t>mongod</w:t>
-      </w:r>
-      <w:proofErr w:type="spellEnd"/>
-      <w:r>
-        <w:t>.</w:t>
+        <w:t xml:space="preserve"> Recommended for quick local development, involving downloading MongoDB Community Server, creating the /data/db directory, and starting mongod.</w:t>
       </w:r>
     </w:p>
     <w:p>
@@ -259,15 +243,7 @@
         </w:numPr>
       </w:pPr>
       <w:r>
-        <w:t xml:space="preserve">Initiated the project using Spring </w:t>
-      </w:r>
-      <w:proofErr w:type="spellStart"/>
-      <w:r>
-        <w:t>Initializr</w:t>
-      </w:r>
-      <w:proofErr w:type="spellEnd"/>
-      <w:r>
-        <w:t xml:space="preserve"> (</w:t>
+        <w:t>Initiated the project using Spring Initializr (</w:t>
       </w:r>
       <w:hyperlink r:id="rId5" w:tooltip="null" w:history="1">
         <w:r>
@@ -278,15 +254,7 @@
         </w:r>
       </w:hyperlink>
       <w:r>
-        <w:t xml:space="preserve">) as a Maven Project with Java 17, Spring Boot 3.3.1, </w:t>
-      </w:r>
-      <w:proofErr w:type="spellStart"/>
-      <w:r>
-        <w:t>com.example</w:t>
-      </w:r>
-      <w:proofErr w:type="spellEnd"/>
-      <w:r>
-        <w:t xml:space="preserve"> group, chat artifact.</w:t>
+        <w:t>) as a Maven Project with Java 17, Spring Boot 3.3.1, com.example group, chat artifact.</w:t>
       </w:r>
     </w:p>
     <w:p>
@@ -323,47 +291,7 @@
         </w:numPr>
       </w:pPr>
       <w:r>
-        <w:t>The generated pom.xml was reviewed and confirmed to include the necessary dependencies (spring-boot-starter-web, spring-boot-starter-data-</w:t>
-      </w:r>
-      <w:proofErr w:type="spellStart"/>
-      <w:r>
-        <w:t>mongodb</w:t>
-      </w:r>
-      <w:proofErr w:type="spellEnd"/>
-      <w:r>
-        <w:t>, spring-boot-starter-</w:t>
-      </w:r>
-      <w:proofErr w:type="spellStart"/>
-      <w:r>
-        <w:t>websocket</w:t>
-      </w:r>
-      <w:proofErr w:type="spellEnd"/>
-      <w:r>
-        <w:t xml:space="preserve">, </w:t>
-      </w:r>
-      <w:proofErr w:type="spellStart"/>
-      <w:r>
-        <w:t>sockjs</w:t>
-      </w:r>
-      <w:proofErr w:type="spellEnd"/>
-      <w:r>
-        <w:t>-client, stomp-</w:t>
-      </w:r>
-      <w:proofErr w:type="spellStart"/>
-      <w:r>
-        <w:t>websocket</w:t>
-      </w:r>
-      <w:proofErr w:type="spellEnd"/>
-      <w:r>
-        <w:t xml:space="preserve">, </w:t>
-      </w:r>
-      <w:proofErr w:type="spellStart"/>
-      <w:r>
-        <w:t>lombok</w:t>
-      </w:r>
-      <w:proofErr w:type="spellEnd"/>
-      <w:r>
-        <w:t>) and Java 17 compatibility.</w:t>
+        <w:t>The generated pom.xml was reviewed and confirmed to include the necessary dependencies (spring-boot-starter-web, spring-boot-starter-data-mongodb, spring-boot-starter-websocket, sockjs-client, stomp-websocket, lombok) and Java 17 compatibility.</w:t>
       </w:r>
     </w:p>
     <w:p>
@@ -427,20 +355,7 @@
         </w:numPr>
       </w:pPr>
       <w:r>
-        <w:t xml:space="preserve">User.java: Defined fields for id, username, and password, mapped to </w:t>
-      </w:r>
-      <w:proofErr w:type="spellStart"/>
-      <w:r>
-        <w:t xml:space="preserve">a </w:t>
-      </w:r>
-      <w:proofErr w:type="gramStart"/>
-      <w:r>
-        <w:t>users</w:t>
-      </w:r>
-      <w:proofErr w:type="spellEnd"/>
-      <w:proofErr w:type="gramEnd"/>
-      <w:r>
-        <w:t xml:space="preserve"> collection. (Note: Passwords were stored in plain text for simplicity in this learning phase, with a warning about hashing in production).</w:t>
+        <w:t>User.java: Defined fields for id, username, and password, mapped to a users collection. (Note: Passwords were stored in plain text for simplicity in this learning phase, with a warning about hashing in production).</w:t>
       </w:r>
     </w:p>
     <w:p>
@@ -465,13 +380,8 @@
           <w:numId w:val="23"/>
         </w:numPr>
       </w:pPr>
-      <w:proofErr w:type="spellStart"/>
-      <w:r>
-        <w:t>MongoRepository</w:t>
-      </w:r>
-      <w:proofErr w:type="spellEnd"/>
-      <w:r>
-        <w:t xml:space="preserve"> was extended for basic CRUD operations.</w:t>
+      <w:r>
+        <w:t>MongoRepository was extended for basic CRUD operations.</w:t>
       </w:r>
     </w:p>
     <w:p>
@@ -482,49 +392,7 @@
         </w:numPr>
       </w:pPr>
       <w:r>
-        <w:t xml:space="preserve">Custom methods like </w:t>
-      </w:r>
-      <w:proofErr w:type="spellStart"/>
-      <w:proofErr w:type="gramStart"/>
-      <w:r>
-        <w:t>findAllByOrderByTimestampAsc</w:t>
-      </w:r>
-      <w:proofErr w:type="spellEnd"/>
-      <w:r>
-        <w:t>(</w:t>
-      </w:r>
-      <w:proofErr w:type="gramEnd"/>
-      <w:r>
-        <w:t xml:space="preserve">) for </w:t>
-      </w:r>
-      <w:proofErr w:type="spellStart"/>
-      <w:r>
-        <w:t>MessageRepository</w:t>
-      </w:r>
-      <w:proofErr w:type="spellEnd"/>
-      <w:r>
-        <w:t xml:space="preserve"> and </w:t>
-      </w:r>
-      <w:proofErr w:type="spellStart"/>
-      <w:proofErr w:type="gramStart"/>
-      <w:r>
-        <w:t>findByUsername</w:t>
-      </w:r>
-      <w:proofErr w:type="spellEnd"/>
-      <w:r>
-        <w:t>(</w:t>
-      </w:r>
-      <w:proofErr w:type="gramEnd"/>
-      <w:r>
-        <w:t xml:space="preserve">) for </w:t>
-      </w:r>
-      <w:proofErr w:type="spellStart"/>
-      <w:r>
-        <w:t>UserRepository</w:t>
-      </w:r>
-      <w:proofErr w:type="spellEnd"/>
-      <w:r>
-        <w:t xml:space="preserve"> were added for specific queries.</w:t>
+        <w:t>Custom methods like findAllByOrderByTimestampAsc() for MessageRepository and findByUsername() for UserRepository were added for specific queries.</w:t>
       </w:r>
     </w:p>
     <w:p>
@@ -550,23 +418,7 @@
         </w:numPr>
       </w:pPr>
       <w:r>
-        <w:t>AuthController.java: Handled /</w:t>
-      </w:r>
-      <w:proofErr w:type="spellStart"/>
-      <w:r>
-        <w:t>api</w:t>
-      </w:r>
-      <w:proofErr w:type="spellEnd"/>
-      <w:r>
-        <w:t>/auth/register (user registration, checking for unique usernames) and /</w:t>
-      </w:r>
-      <w:proofErr w:type="spellStart"/>
-      <w:r>
-        <w:t>api</w:t>
-      </w:r>
-      <w:proofErr w:type="spellEnd"/>
-      <w:r>
-        <w:t>/auth/login (user authentication).</w:t>
+        <w:t>AuthController.java: Handled /api/auth/register (user registration, checking for unique usernames) and /api/auth/login (user authentication).</w:t>
       </w:r>
     </w:p>
     <w:p>
@@ -577,31 +429,7 @@
         </w:numPr>
       </w:pPr>
       <w:r>
-        <w:t>ChatController.java: Exposed /</w:t>
-      </w:r>
-      <w:proofErr w:type="spellStart"/>
-      <w:r>
-        <w:t>api</w:t>
-      </w:r>
-      <w:proofErr w:type="spellEnd"/>
-      <w:r>
-        <w:t>/messages for fetching chat history (REST GET) and handled WebSocket messages via @MessageMapping for sending messages (/app/</w:t>
-      </w:r>
-      <w:proofErr w:type="spellStart"/>
-      <w:r>
-        <w:t>chat.sendMessage</w:t>
-      </w:r>
-      <w:proofErr w:type="spellEnd"/>
-      <w:r>
-        <w:t>) and adding users (/app/</w:t>
-      </w:r>
-      <w:proofErr w:type="spellStart"/>
-      <w:r>
-        <w:t>chat.addUser</w:t>
-      </w:r>
-      <w:proofErr w:type="spellEnd"/>
-      <w:r>
-        <w:t>), broadcasting them to /topic/public.</w:t>
+        <w:t>ChatController.java: Exposed /api/messages for fetching chat history (REST GET) and handled WebSocket messages via @MessageMapping for sending messages (/app/chat.sendMessage) and adding users (/app/chat.addUser), broadcasting them to /topic/public.</w:t>
       </w:r>
     </w:p>
     <w:p>
@@ -627,23 +455,7 @@
         </w:numPr>
       </w:pPr>
       <w:r>
-        <w:t>Configured WebSocket endpoints (/</w:t>
-      </w:r>
-      <w:proofErr w:type="spellStart"/>
-      <w:r>
-        <w:t>ws</w:t>
-      </w:r>
-      <w:proofErr w:type="spellEnd"/>
-      <w:r>
-        <w:t xml:space="preserve"> with </w:t>
-      </w:r>
-      <w:proofErr w:type="spellStart"/>
-      <w:r>
-        <w:t>SockJS</w:t>
-      </w:r>
-      <w:proofErr w:type="spellEnd"/>
-      <w:r>
-        <w:t xml:space="preserve"> fallback) and message broker prefixes (/app for application destinations, /topic for public subscriptions).</w:t>
+        <w:t>Configured WebSocket endpoints (/ws with SockJS fallback) and message broker prefixes (/app for application destinations, /topic for public subscriptions).</w:t>
       </w:r>
     </w:p>
     <w:p>
@@ -653,23 +465,12 @@
           <w:numId w:val="23"/>
         </w:numPr>
       </w:pPr>
-      <w:proofErr w:type="spellStart"/>
-      <w:proofErr w:type="gramStart"/>
-      <w:r>
-        <w:rPr>
-          <w:b/>
-          <w:bCs/>
-        </w:rPr>
-        <w:t>application.properties</w:t>
-      </w:r>
-      <w:proofErr w:type="spellEnd"/>
-      <w:proofErr w:type="gramEnd"/>
-      <w:r>
-        <w:rPr>
-          <w:b/>
-          <w:bCs/>
-        </w:rPr>
-        <w:t xml:space="preserve"> Setup:</w:t>
+      <w:r>
+        <w:rPr>
+          <w:b/>
+          <w:bCs/>
+        </w:rPr>
+        <w:t>application.properties Setup:</w:t>
       </w:r>
     </w:p>
     <w:p>
@@ -680,17 +481,7 @@
         </w:numPr>
       </w:pPr>
       <w:r>
-        <w:t xml:space="preserve">Configured </w:t>
-      </w:r>
-      <w:proofErr w:type="spellStart"/>
-      <w:proofErr w:type="gramStart"/>
-      <w:r>
-        <w:t>server.port</w:t>
-      </w:r>
-      <w:proofErr w:type="spellEnd"/>
-      <w:proofErr w:type="gramEnd"/>
-      <w:r>
-        <w:t>=8080.</w:t>
+        <w:t>Configured server.port=8080.</w:t>
       </w:r>
     </w:p>
     <w:p>
@@ -701,39 +492,7 @@
         </w:numPr>
       </w:pPr>
       <w:r>
-        <w:t xml:space="preserve">Initially set </w:t>
-      </w:r>
-      <w:proofErr w:type="spellStart"/>
-      <w:r>
-        <w:t>spring.</w:t>
-      </w:r>
-      <w:proofErr w:type="gramStart"/>
-      <w:r>
-        <w:t>data.mongodb</w:t>
-      </w:r>
-      <w:proofErr w:type="gramEnd"/>
-      <w:r>
-        <w:t>.host</w:t>
-      </w:r>
-      <w:proofErr w:type="spellEnd"/>
-      <w:r>
-        <w:t xml:space="preserve">=localhost and </w:t>
-      </w:r>
-      <w:proofErr w:type="spellStart"/>
-      <w:r>
-        <w:t>spring.</w:t>
-      </w:r>
-      <w:proofErr w:type="gramStart"/>
-      <w:r>
-        <w:t>data.mongodb</w:t>
-      </w:r>
-      <w:proofErr w:type="gramEnd"/>
-      <w:r>
-        <w:t>.port</w:t>
-      </w:r>
-      <w:proofErr w:type="spellEnd"/>
-      <w:r>
-        <w:t>=27017 for local MongoDB. Later adjusted for Docker Compose and MongoDB Atlas.</w:t>
+        <w:t>Initially set spring.data.mongodb.host=localhost and spring.data.mongodb.port=27017 for local MongoDB. Later adjusted for Docker Compose and MongoDB Atlas.</w:t>
       </w:r>
     </w:p>
     <w:p>
@@ -758,13 +517,8 @@
           <w:numId w:val="23"/>
         </w:numPr>
       </w:pPr>
-      <w:proofErr w:type="spellStart"/>
-      <w:r>
-        <w:t>mvn</w:t>
-      </w:r>
-      <w:proofErr w:type="spellEnd"/>
-      <w:r>
-        <w:t xml:space="preserve"> clean install to build the JAR.</w:t>
+      <w:r>
+        <w:t>mvn clean install to build the JAR.</w:t>
       </w:r>
     </w:p>
     <w:p>
@@ -774,26 +528,8 @@
           <w:numId w:val="23"/>
         </w:numPr>
       </w:pPr>
-      <w:proofErr w:type="spellStart"/>
-      <w:r>
-        <w:t>mvn</w:t>
-      </w:r>
-      <w:proofErr w:type="spellEnd"/>
-      <w:r>
-        <w:t xml:space="preserve"> </w:t>
-      </w:r>
-      <w:proofErr w:type="spellStart"/>
-      <w:r>
-        <w:t>spring-</w:t>
-      </w:r>
-      <w:proofErr w:type="gramStart"/>
-      <w:r>
-        <w:t>boot:run</w:t>
-      </w:r>
-      <w:proofErr w:type="spellEnd"/>
-      <w:proofErr w:type="gramEnd"/>
-      <w:r>
-        <w:t xml:space="preserve"> to start the application.</w:t>
+      <w:r>
+        <w:t>mvn spring-boot:run to start the application.</w:t>
       </w:r>
     </w:p>
     <w:p>
@@ -846,15 +582,7 @@
         </w:numPr>
       </w:pPr>
       <w:r>
-        <w:t>Node.js and Angular CLI were installed (</w:t>
-      </w:r>
-      <w:proofErr w:type="spellStart"/>
-      <w:r>
-        <w:t>npm</w:t>
-      </w:r>
-      <w:proofErr w:type="spellEnd"/>
-      <w:r>
-        <w:t xml:space="preserve"> install -g @angular/cli).</w:t>
+        <w:t>Node.js and Angular CLI were installed (npm install -g @angular/cli).</w:t>
       </w:r>
     </w:p>
     <w:p>
@@ -865,15 +593,7 @@
         </w:numPr>
       </w:pPr>
       <w:r>
-        <w:t>A new Angular project was created using ng new chat-frontend --no-standalone --routing=false --style=</w:t>
-      </w:r>
-      <w:proofErr w:type="spellStart"/>
-      <w:r>
-        <w:t>css</w:t>
-      </w:r>
-      <w:proofErr w:type="spellEnd"/>
-      <w:r>
-        <w:t>.</w:t>
+        <w:t>A new Angular project was created using ng new chat-frontend --no-standalone --routing=false --style=css.</w:t>
       </w:r>
     </w:p>
     <w:p>
@@ -900,31 +620,7 @@
       </w:pPr>
       <w:r>
         <w:lastRenderedPageBreak/>
-        <w:t xml:space="preserve">Installed </w:t>
-      </w:r>
-      <w:proofErr w:type="spellStart"/>
-      <w:r>
-        <w:t>tailwindcss</w:t>
-      </w:r>
-      <w:proofErr w:type="spellEnd"/>
-      <w:r>
-        <w:t xml:space="preserve">, </w:t>
-      </w:r>
-      <w:proofErr w:type="spellStart"/>
-      <w:r>
-        <w:t>postcss</w:t>
-      </w:r>
-      <w:proofErr w:type="spellEnd"/>
-      <w:r>
-        <w:t xml:space="preserve">, </w:t>
-      </w:r>
-      <w:proofErr w:type="spellStart"/>
-      <w:r>
-        <w:t>autoprefixer</w:t>
-      </w:r>
-      <w:proofErr w:type="spellEnd"/>
-      <w:r>
-        <w:t>.</w:t>
+        <w:t>Installed tailwindcss, postcss, autoprefixer.</w:t>
       </w:r>
     </w:p>
     <w:p>
@@ -935,31 +631,7 @@
         </w:numPr>
       </w:pPr>
       <w:r>
-        <w:t xml:space="preserve">Initialized with </w:t>
-      </w:r>
-      <w:proofErr w:type="spellStart"/>
-      <w:r>
-        <w:t>npx</w:t>
-      </w:r>
-      <w:proofErr w:type="spellEnd"/>
-      <w:r>
-        <w:t xml:space="preserve"> </w:t>
-      </w:r>
-      <w:proofErr w:type="spellStart"/>
-      <w:r>
-        <w:t>tailwindcss</w:t>
-      </w:r>
-      <w:proofErr w:type="spellEnd"/>
-      <w:r>
-        <w:t xml:space="preserve"> </w:t>
-      </w:r>
-      <w:proofErr w:type="spellStart"/>
-      <w:r>
-        <w:t>init</w:t>
-      </w:r>
-      <w:proofErr w:type="spellEnd"/>
-      <w:r>
-        <w:t xml:space="preserve"> -p.</w:t>
+        <w:t>Initialized with npx tailwindcss init -p.</w:t>
       </w:r>
     </w:p>
     <w:p>
@@ -970,28 +642,7 @@
         </w:numPr>
       </w:pPr>
       <w:r>
-        <w:t xml:space="preserve">Configured tailwind.config.js to scan </w:t>
-      </w:r>
-      <w:proofErr w:type="spellStart"/>
-      <w:r>
-        <w:t>src</w:t>
-      </w:r>
-      <w:proofErr w:type="spellEnd"/>
-      <w:r>
-        <w:t>/**/</w:t>
-      </w:r>
-      <w:proofErr w:type="gramStart"/>
-      <w:r>
-        <w:t>*.{</w:t>
-      </w:r>
-      <w:proofErr w:type="spellStart"/>
-      <w:r>
-        <w:t>html,ts</w:t>
-      </w:r>
-      <w:proofErr w:type="spellEnd"/>
-      <w:proofErr w:type="gramEnd"/>
-      <w:r>
-        <w:t>}.</w:t>
+        <w:t>Configured tailwind.config.js to scan src/**/*.{html,ts}.</w:t>
       </w:r>
     </w:p>
     <w:p>
@@ -1002,15 +653,7 @@
         </w:numPr>
       </w:pPr>
       <w:r>
-        <w:t xml:space="preserve">Added Tailwind directives (@tailwind base, etc.) to </w:t>
-      </w:r>
-      <w:proofErr w:type="spellStart"/>
-      <w:r>
-        <w:t>src</w:t>
-      </w:r>
-      <w:proofErr w:type="spellEnd"/>
-      <w:r>
-        <w:t>/styles.css.</w:t>
+        <w:t>Added Tailwind directives (@tailwind base, etc.) to src/styles.css.</w:t>
       </w:r>
     </w:p>
     <w:p>
@@ -1036,15 +679,7 @@
         </w:numPr>
       </w:pPr>
       <w:r>
-        <w:t xml:space="preserve">Installed </w:t>
-      </w:r>
-      <w:proofErr w:type="spellStart"/>
-      <w:r>
-        <w:t>sockjs</w:t>
-      </w:r>
-      <w:proofErr w:type="spellEnd"/>
-      <w:r>
-        <w:t>-client and @stomp/stompjs for WebSocket communication.</w:t>
+        <w:t>Installed sockjs-client and @stomp/stompjs for WebSocket communication.</w:t>
       </w:r>
     </w:p>
     <w:p>
@@ -1059,57 +694,7 @@
           <w:b/>
           <w:bCs/>
         </w:rPr>
-        <w:t>Services (</w:t>
-      </w:r>
-      <w:proofErr w:type="spellStart"/>
-      <w:proofErr w:type="gramStart"/>
-      <w:r>
-        <w:rPr>
-          <w:b/>
-          <w:bCs/>
-        </w:rPr>
-        <w:t>auth.service</w:t>
-      </w:r>
-      <w:proofErr w:type="gramEnd"/>
-      <w:r>
-        <w:rPr>
-          <w:b/>
-          <w:bCs/>
-        </w:rPr>
-        <w:t>.ts</w:t>
-      </w:r>
-      <w:proofErr w:type="spellEnd"/>
-      <w:r>
-        <w:rPr>
-          <w:b/>
-          <w:bCs/>
-        </w:rPr>
-        <w:t xml:space="preserve">, </w:t>
-      </w:r>
-      <w:proofErr w:type="spellStart"/>
-      <w:proofErr w:type="gramStart"/>
-      <w:r>
-        <w:rPr>
-          <w:b/>
-          <w:bCs/>
-        </w:rPr>
-        <w:t>chat.service</w:t>
-      </w:r>
-      <w:proofErr w:type="gramEnd"/>
-      <w:r>
-        <w:rPr>
-          <w:b/>
-          <w:bCs/>
-        </w:rPr>
-        <w:t>.ts</w:t>
-      </w:r>
-      <w:proofErr w:type="spellEnd"/>
-      <w:r>
-        <w:rPr>
-          <w:b/>
-          <w:bCs/>
-        </w:rPr>
-        <w:t>):</w:t>
+        <w:t>Services (auth.service.ts, chat.service.ts):</w:t>
       </w:r>
     </w:p>
     <w:p>
@@ -1119,13 +704,8 @@
           <w:numId w:val="24"/>
         </w:numPr>
       </w:pPr>
-      <w:proofErr w:type="spellStart"/>
-      <w:r>
-        <w:t>AuthService</w:t>
-      </w:r>
-      <w:proofErr w:type="spellEnd"/>
-      <w:r>
-        <w:t>: Handled HTTP requests for user register and login to the backend.</w:t>
+      <w:r>
+        <w:t>AuthService: Handled HTTP requests for user register and login to the backend.</w:t>
       </w:r>
     </w:p>
     <w:p>
@@ -1135,21 +715,8 @@
           <w:numId w:val="24"/>
         </w:numPr>
       </w:pPr>
-      <w:proofErr w:type="spellStart"/>
-      <w:r>
-        <w:t>ChatService</w:t>
-      </w:r>
-      <w:proofErr w:type="spellEnd"/>
-      <w:r>
-        <w:t xml:space="preserve">: Managed WebSocket connection (using </w:t>
-      </w:r>
-      <w:proofErr w:type="spellStart"/>
-      <w:r>
-        <w:t>SockJS</w:t>
-      </w:r>
-      <w:proofErr w:type="spellEnd"/>
-      <w:r>
-        <w:t xml:space="preserve"> and STOMP), sending messages, and receiving real-time messages. Also provided a method to fetch historical messages via REST.</w:t>
+      <w:r>
+        <w:t>ChatService: Managed WebSocket connection (using SockJS and STOMP), sending messages, and receiving real-time messages. Also provided a method to fetch historical messages via REST.</w:t>
       </w:r>
     </w:p>
     <w:p>
@@ -1164,32 +731,7 @@
           <w:b/>
           <w:bCs/>
         </w:rPr>
-        <w:t>Module (</w:t>
-      </w:r>
-      <w:proofErr w:type="spellStart"/>
-      <w:proofErr w:type="gramStart"/>
-      <w:r>
-        <w:rPr>
-          <w:b/>
-          <w:bCs/>
-        </w:rPr>
-        <w:t>app.module</w:t>
-      </w:r>
-      <w:proofErr w:type="gramEnd"/>
-      <w:r>
-        <w:rPr>
-          <w:b/>
-          <w:bCs/>
-        </w:rPr>
-        <w:t>.ts</w:t>
-      </w:r>
-      <w:proofErr w:type="spellEnd"/>
-      <w:r>
-        <w:rPr>
-          <w:b/>
-          <w:bCs/>
-        </w:rPr>
-        <w:t>):</w:t>
+        <w:t>Module (app.module.ts):</w:t>
       </w:r>
     </w:p>
     <w:p>
@@ -1200,31 +742,7 @@
         </w:numPr>
       </w:pPr>
       <w:r>
-        <w:t xml:space="preserve">Imported </w:t>
-      </w:r>
-      <w:proofErr w:type="spellStart"/>
-      <w:r>
-        <w:t>BrowserModule</w:t>
-      </w:r>
-      <w:proofErr w:type="spellEnd"/>
-      <w:r>
-        <w:t xml:space="preserve">, </w:t>
-      </w:r>
-      <w:proofErr w:type="spellStart"/>
-      <w:r>
-        <w:t>FormsModule</w:t>
-      </w:r>
-      <w:proofErr w:type="spellEnd"/>
-      <w:r>
-        <w:t xml:space="preserve">, </w:t>
-      </w:r>
-      <w:proofErr w:type="spellStart"/>
-      <w:r>
-        <w:t>HttpClientModule</w:t>
-      </w:r>
-      <w:proofErr w:type="spellEnd"/>
-      <w:r>
-        <w:t>.</w:t>
+        <w:t>Imported BrowserModule, FormsModule, HttpClientModule.</w:t>
       </w:r>
     </w:p>
     <w:p>
@@ -1235,15 +753,7 @@
         </w:numPr>
       </w:pPr>
       <w:r>
-        <w:t xml:space="preserve">Declared </w:t>
-      </w:r>
-      <w:proofErr w:type="spellStart"/>
-      <w:r>
-        <w:t>AppComponent</w:t>
-      </w:r>
-      <w:proofErr w:type="spellEnd"/>
-      <w:r>
-        <w:t>.</w:t>
+        <w:t>Declared AppComponent.</w:t>
       </w:r>
     </w:p>
     <w:p>
@@ -1254,23 +764,7 @@
         </w:numPr>
       </w:pPr>
       <w:r>
-        <w:t xml:space="preserve">Provided </w:t>
-      </w:r>
-      <w:proofErr w:type="spellStart"/>
-      <w:r>
-        <w:t>ChatService</w:t>
-      </w:r>
-      <w:proofErr w:type="spellEnd"/>
-      <w:r>
-        <w:t xml:space="preserve"> and </w:t>
-      </w:r>
-      <w:proofErr w:type="spellStart"/>
-      <w:r>
-        <w:t>AuthService</w:t>
-      </w:r>
-      <w:proofErr w:type="spellEnd"/>
-      <w:r>
-        <w:t>.</w:t>
+        <w:t>Provided ChatService and AuthService.</w:t>
       </w:r>
     </w:p>
     <w:p>
@@ -1285,32 +779,7 @@
           <w:b/>
           <w:bCs/>
         </w:rPr>
-        <w:t>Component (</w:t>
-      </w:r>
-      <w:proofErr w:type="spellStart"/>
-      <w:proofErr w:type="gramStart"/>
-      <w:r>
-        <w:rPr>
-          <w:b/>
-          <w:bCs/>
-        </w:rPr>
-        <w:t>app.component</w:t>
-      </w:r>
-      <w:proofErr w:type="gramEnd"/>
-      <w:r>
-        <w:rPr>
-          <w:b/>
-          <w:bCs/>
-        </w:rPr>
-        <w:t>.ts</w:t>
-      </w:r>
-      <w:proofErr w:type="spellEnd"/>
-      <w:r>
-        <w:rPr>
-          <w:b/>
-          <w:bCs/>
-        </w:rPr>
-        <w:t>):</w:t>
+        <w:t>Component (app.component.ts):</w:t>
       </w:r>
     </w:p>
     <w:p>
@@ -1321,23 +790,7 @@
         </w:numPr>
       </w:pPr>
       <w:r>
-        <w:t xml:space="preserve">Implemented </w:t>
-      </w:r>
-      <w:proofErr w:type="spellStart"/>
-      <w:r>
-        <w:t>OnInit</w:t>
-      </w:r>
-      <w:proofErr w:type="spellEnd"/>
-      <w:r>
-        <w:t xml:space="preserve"> and </w:t>
-      </w:r>
-      <w:proofErr w:type="spellStart"/>
-      <w:r>
-        <w:t>OnDestroy</w:t>
-      </w:r>
-      <w:proofErr w:type="spellEnd"/>
-      <w:r>
-        <w:t xml:space="preserve"> lifecycle hooks.</w:t>
+        <w:t>Implemented OnInit and OnDestroy lifecycle hooks.</w:t>
       </w:r>
     </w:p>
     <w:p>
@@ -1359,23 +812,7 @@
         </w:numPr>
       </w:pPr>
       <w:r>
-        <w:t xml:space="preserve">Subscribed to </w:t>
-      </w:r>
-      <w:proofErr w:type="spellStart"/>
-      <w:r>
-        <w:t>ChatService</w:t>
-      </w:r>
-      <w:proofErr w:type="spellEnd"/>
-      <w:r>
-        <w:t xml:space="preserve"> for real-time messages and handled </w:t>
-      </w:r>
-      <w:proofErr w:type="spellStart"/>
-      <w:r>
-        <w:t>scrollToBottom</w:t>
-      </w:r>
-      <w:proofErr w:type="spellEnd"/>
-      <w:r>
-        <w:t xml:space="preserve"> for message display.</w:t>
+        <w:t>Subscribed to ChatService for real-time messages and handled scrollToBottom for message display.</w:t>
       </w:r>
     </w:p>
     <w:p>
@@ -1412,39 +849,7 @@
         </w:numPr>
       </w:pPr>
       <w:r>
-        <w:t>Used Angular directives (*</w:t>
-      </w:r>
-      <w:proofErr w:type="spellStart"/>
-      <w:r>
-        <w:t>ngIf</w:t>
-      </w:r>
-      <w:proofErr w:type="spellEnd"/>
-      <w:r>
-        <w:t>, *</w:t>
-      </w:r>
-      <w:proofErr w:type="spellStart"/>
-      <w:r>
-        <w:t>ngFor</w:t>
-      </w:r>
-      <w:proofErr w:type="spellEnd"/>
-      <w:r>
-        <w:t>, [(</w:t>
-      </w:r>
-      <w:proofErr w:type="spellStart"/>
-      <w:r>
-        <w:t>ngModel</w:t>
-      </w:r>
-      <w:proofErr w:type="spellEnd"/>
-      <w:r>
-        <w:t>)], [</w:t>
-      </w:r>
-      <w:proofErr w:type="spellStart"/>
-      <w:r>
-        <w:t>ngClass</w:t>
-      </w:r>
-      <w:proofErr w:type="spellEnd"/>
-      <w:r>
-        <w:t>]) and Tailwind CSS for styling.</w:t>
+        <w:t>Used Angular directives (*ngIf, *ngFor, [(ngModel)], [ngClass]) and Tailwind CSS for styling.</w:t>
       </w:r>
     </w:p>
     <w:p>
@@ -1538,15 +943,7 @@
         <w:t>A</w:t>
       </w:r>
       <w:r>
-        <w:t xml:space="preserve"> functional real-time chat application was running locally, demonstrating user authentication, message persistence, and real-time communication via </w:t>
-      </w:r>
-      <w:proofErr w:type="spellStart"/>
-      <w:r>
-        <w:t>WebSockets</w:t>
-      </w:r>
-      <w:proofErr w:type="spellEnd"/>
-      <w:r>
-        <w:t>.</w:t>
+        <w:t xml:space="preserve"> functional real-time chat application was running locally, demonstrating user authentication, message persistence, and real-time communication via WebSockets.</w:t>
       </w:r>
     </w:p>
     <w:p>
@@ -1629,23 +1026,7 @@
         </w:numPr>
       </w:pPr>
       <w:r>
-        <w:t xml:space="preserve">Created a new class annotated with @Component to listen for </w:t>
-      </w:r>
-      <w:proofErr w:type="spellStart"/>
-      <w:r>
-        <w:t>SessionConnectedEvent</w:t>
-      </w:r>
-      <w:proofErr w:type="spellEnd"/>
-      <w:r>
-        <w:t xml:space="preserve"> and </w:t>
-      </w:r>
-      <w:proofErr w:type="spellStart"/>
-      <w:r>
-        <w:t>SessionDisconnectEvent</w:t>
-      </w:r>
-      <w:proofErr w:type="spellEnd"/>
-      <w:r>
-        <w:t>.</w:t>
+        <w:t>Created a new class annotated with @Component to listen for SessionConnectedEvent and SessionDisconnectEvent.</w:t>
       </w:r>
     </w:p>
     <w:p>
@@ -1656,15 +1037,7 @@
         </w:numPr>
       </w:pPr>
       <w:r>
-        <w:t xml:space="preserve">On connect, it retrieved the username from the WebSocket session (stored by </w:t>
-      </w:r>
-      <w:proofErr w:type="spellStart"/>
-      <w:r>
-        <w:t>ChatController.addUser</w:t>
-      </w:r>
-      <w:proofErr w:type="spellEnd"/>
-      <w:r>
-        <w:t>) and broadcasted a "joined!" message to /topic/public.</w:t>
+        <w:t>On connect, it retrieved the username from the WebSocket session (stored by ChatController.addUser) and broadcasted a "joined!" message to /topic/public.</w:t>
       </w:r>
     </w:p>
     <w:p>
@@ -1685,13 +1058,8 @@
           <w:numId w:val="25"/>
         </w:numPr>
       </w:pPr>
-      <w:proofErr w:type="spellStart"/>
-      <w:r>
-        <w:t>SimpMessageSendingOperations</w:t>
-      </w:r>
-      <w:proofErr w:type="spellEnd"/>
-      <w:r>
-        <w:t xml:space="preserve"> was injected to facilitate broadcasting.</w:t>
+      <w:r>
+        <w:t>SimpMessageSendingOperations was injected to facilitate broadcasting.</w:t>
       </w:r>
     </w:p>
     <w:p>
@@ -1717,15 +1085,7 @@
         </w:numPr>
       </w:pPr>
       <w:r>
-        <w:t xml:space="preserve">No significant changes were needed, as the existing </w:t>
-      </w:r>
-      <w:proofErr w:type="spellStart"/>
-      <w:r>
-        <w:t>addUser</w:t>
-      </w:r>
-      <w:proofErr w:type="spellEnd"/>
-      <w:r>
-        <w:t xml:space="preserve"> method already stored the username in the session attributes, which the listener then utilized.</w:t>
+        <w:t>No significant changes were needed, as the existing addUser method already stored the username in the session attributes, which the listener then utilized.</w:t>
       </w:r>
     </w:p>
     <w:p>
@@ -1751,36 +1111,7 @@
         </w:numPr>
       </w:pPr>
       <w:r>
-        <w:t>The backend was stopped, rebuilt (</w:t>
-      </w:r>
-      <w:proofErr w:type="spellStart"/>
-      <w:r>
-        <w:t>mvn</w:t>
-      </w:r>
-      <w:proofErr w:type="spellEnd"/>
-      <w:r>
-        <w:t xml:space="preserve"> clean install), and rerun (</w:t>
-      </w:r>
-      <w:proofErr w:type="spellStart"/>
-      <w:r>
-        <w:t>mvn</w:t>
-      </w:r>
-      <w:proofErr w:type="spellEnd"/>
-      <w:r>
-        <w:t xml:space="preserve"> </w:t>
-      </w:r>
-      <w:proofErr w:type="spellStart"/>
-      <w:r>
-        <w:t>spring-</w:t>
-      </w:r>
-      <w:proofErr w:type="gramStart"/>
-      <w:r>
-        <w:t>boot:run</w:t>
-      </w:r>
-      <w:proofErr w:type="spellEnd"/>
-      <w:proofErr w:type="gramEnd"/>
-      <w:r>
-        <w:t>) to incorporate the new event listener.</w:t>
+        <w:t>The backend was stopped, rebuilt (mvn clean install), and rerun (mvn spring-boot:run) to incorporate the new event listener.</w:t>
       </w:r>
     </w:p>
     <w:p>
@@ -1817,30 +1148,12 @@
           <w:numId w:val="26"/>
         </w:numPr>
       </w:pPr>
-      <w:proofErr w:type="spellStart"/>
-      <w:proofErr w:type="gramStart"/>
-      <w:r>
-        <w:rPr>
-          <w:b/>
-          <w:bCs/>
-        </w:rPr>
-        <w:t>app.component</w:t>
-      </w:r>
-      <w:proofErr w:type="gramEnd"/>
-      <w:r>
-        <w:rPr>
-          <w:b/>
-          <w:bCs/>
-        </w:rPr>
-        <w:t>.ts</w:t>
-      </w:r>
-      <w:proofErr w:type="spellEnd"/>
-      <w:r>
-        <w:rPr>
-          <w:b/>
-          <w:bCs/>
-        </w:rPr>
-        <w:t xml:space="preserve"> Updates:</w:t>
+      <w:r>
+        <w:rPr>
+          <w:b/>
+          <w:bCs/>
+        </w:rPr>
+        <w:t>app.component.ts Updates:</w:t>
       </w:r>
     </w:p>
     <w:p>
@@ -1851,15 +1164,7 @@
         </w:numPr>
       </w:pPr>
       <w:r>
-        <w:t xml:space="preserve">A new </w:t>
-      </w:r>
-      <w:proofErr w:type="spellStart"/>
-      <w:r>
-        <w:t>onlineUsers</w:t>
-      </w:r>
-      <w:proofErr w:type="spellEnd"/>
-      <w:r>
-        <w:t>: Set&lt;string&gt; was added to store unique online usernames.</w:t>
+        <w:t>A new onlineUsers: Set&lt;string&gt; was added to store unique online usernames.</w:t>
       </w:r>
     </w:p>
     <w:p>
@@ -1870,15 +1175,7 @@
         </w:numPr>
       </w:pPr>
       <w:r>
-        <w:t xml:space="preserve">The </w:t>
-      </w:r>
-      <w:proofErr w:type="spellStart"/>
-      <w:r>
-        <w:t>ChatService</w:t>
-      </w:r>
-      <w:proofErr w:type="spellEnd"/>
-      <w:r>
-        <w:t xml:space="preserve"> subscription logic was enhanced to:</w:t>
+        <w:t>The ChatService subscription logic was enhanced to:</w:t>
       </w:r>
     </w:p>
     <w:p>
@@ -1889,15 +1186,7 @@
         </w:numPr>
       </w:pPr>
       <w:r>
-        <w:t xml:space="preserve">Add users to </w:t>
-      </w:r>
-      <w:proofErr w:type="spellStart"/>
-      <w:r>
-        <w:t>onlineUsers</w:t>
-      </w:r>
-      <w:proofErr w:type="spellEnd"/>
-      <w:r>
-        <w:t xml:space="preserve"> when a "joined!" message (from another user) was received.</w:t>
+        <w:t>Add users to onlineUsers when a "joined!" message (from another user) was received.</w:t>
       </w:r>
     </w:p>
     <w:p>
@@ -1908,15 +1197,7 @@
         </w:numPr>
       </w:pPr>
       <w:r>
-        <w:t xml:space="preserve">Remove users from </w:t>
-      </w:r>
-      <w:proofErr w:type="spellStart"/>
-      <w:r>
-        <w:t>onlineUsers</w:t>
-      </w:r>
-      <w:proofErr w:type="spellEnd"/>
-      <w:r>
-        <w:t xml:space="preserve"> when a "left!" message was received.</w:t>
+        <w:t>Remove users from onlineUsers when a "left!" message was received.</w:t>
       </w:r>
     </w:p>
     <w:p>
@@ -1927,15 +1208,7 @@
         </w:numPr>
       </w:pPr>
       <w:r>
-        <w:t xml:space="preserve">The current user was added to their </w:t>
-      </w:r>
-      <w:proofErr w:type="spellStart"/>
-      <w:r>
-        <w:t>onlineUsers</w:t>
-      </w:r>
-      <w:proofErr w:type="spellEnd"/>
-      <w:r>
-        <w:t xml:space="preserve"> set immediately upon successful login.</w:t>
+        <w:t>The current user was added to their onlineUsers set immediately upon successful login.</w:t>
       </w:r>
     </w:p>
     <w:p>
@@ -1946,15 +1219,7 @@
         </w:numPr>
       </w:pPr>
       <w:r>
-        <w:t xml:space="preserve">The </w:t>
-      </w:r>
-      <w:proofErr w:type="spellStart"/>
-      <w:r>
-        <w:t>onlineUsers</w:t>
-      </w:r>
-      <w:proofErr w:type="spellEnd"/>
-      <w:r>
-        <w:t xml:space="preserve"> set was cleared on logout.</w:t>
+        <w:t>The onlineUsers set was cleared on logout.</w:t>
       </w:r>
     </w:p>
     <w:p>
@@ -1981,15 +1246,7 @@
       </w:pPr>
       <w:r>
         <w:lastRenderedPageBreak/>
-        <w:t xml:space="preserve">A new div section was added to display the "Online Users" list, looping through </w:t>
-      </w:r>
-      <w:proofErr w:type="spellStart"/>
-      <w:r>
-        <w:t>onlineUsers</w:t>
-      </w:r>
-      <w:proofErr w:type="spellEnd"/>
-      <w:r>
-        <w:t xml:space="preserve"> and showing a presence indicator.</w:t>
+        <w:t>A new div section was added to display the "Online Users" list, looping through onlineUsers and showing a presence indicator.</w:t>
       </w:r>
     </w:p>
     <w:p>
@@ -2122,17 +1379,8 @@
           <w:b/>
           <w:bCs/>
         </w:rPr>
-        <w:t xml:space="preserve">.1 Backend </w:t>
-      </w:r>
-      <w:proofErr w:type="spellStart"/>
-      <w:r>
-        <w:rPr>
-          <w:b/>
-          <w:bCs/>
-        </w:rPr>
-        <w:t>Dockerization</w:t>
-      </w:r>
-      <w:proofErr w:type="spellEnd"/>
+        <w:t>.1 Backend Dockerization</w:t>
+      </w:r>
     </w:p>
     <w:p>
       <w:pPr>
@@ -2146,23 +1394,7 @@
           <w:b/>
           <w:bCs/>
         </w:rPr>
-        <w:t>backend/</w:t>
-      </w:r>
-      <w:proofErr w:type="spellStart"/>
-      <w:r>
-        <w:rPr>
-          <w:b/>
-          <w:bCs/>
-        </w:rPr>
-        <w:t>Dockerfile</w:t>
-      </w:r>
-      <w:proofErr w:type="spellEnd"/>
-      <w:r>
-        <w:rPr>
-          <w:b/>
-          <w:bCs/>
-        </w:rPr>
-        <w:t>:</w:t>
+        <w:t>backend/Dockerfile:</w:t>
       </w:r>
     </w:p>
     <w:p>
@@ -2173,15 +1405,7 @@
         </w:numPr>
       </w:pPr>
       <w:r>
-        <w:t xml:space="preserve">A multi-stage </w:t>
-      </w:r>
-      <w:proofErr w:type="spellStart"/>
-      <w:r>
-        <w:t>Dockerfile</w:t>
-      </w:r>
-      <w:proofErr w:type="spellEnd"/>
-      <w:r>
-        <w:t xml:space="preserve"> was created:</w:t>
+        <w:t>A multi-stage Dockerfile was created:</w:t>
       </w:r>
     </w:p>
     <w:p>
@@ -2199,23 +1423,7 @@
         <w:t>build stage:</w:t>
       </w:r>
       <w:r>
-        <w:t xml:space="preserve"> Used eclipse-temurin:17-jdk-jammy to install Maven, copy pom.xml and source code, and build the Spring Boot JAR (</w:t>
-      </w:r>
-      <w:proofErr w:type="spellStart"/>
-      <w:r>
-        <w:t>mvn</w:t>
-      </w:r>
-      <w:proofErr w:type="spellEnd"/>
-      <w:r>
-        <w:t xml:space="preserve"> clean install -</w:t>
-      </w:r>
-      <w:proofErr w:type="spellStart"/>
-      <w:r>
-        <w:t>DskipTests</w:t>
-      </w:r>
-      <w:proofErr w:type="spellEnd"/>
-      <w:r>
-        <w:t>).</w:t>
+        <w:t xml:space="preserve"> Used eclipse-temurin:17-jdk-jammy to install Maven, copy pom.xml and source code, and build the Spring Boot JAR (mvn clean install -DskipTests).</w:t>
       </w:r>
     </w:p>
     <w:p>
@@ -2261,23 +1469,12 @@
           <w:numId w:val="27"/>
         </w:numPr>
       </w:pPr>
-      <w:proofErr w:type="spellStart"/>
-      <w:proofErr w:type="gramStart"/>
-      <w:r>
-        <w:rPr>
-          <w:b/>
-          <w:bCs/>
-        </w:rPr>
-        <w:t>application.properties</w:t>
-      </w:r>
-      <w:proofErr w:type="spellEnd"/>
-      <w:proofErr w:type="gramEnd"/>
-      <w:r>
-        <w:rPr>
-          <w:b/>
-          <w:bCs/>
-        </w:rPr>
-        <w:t xml:space="preserve"> Update:</w:t>
+      <w:r>
+        <w:rPr>
+          <w:b/>
+          <w:bCs/>
+        </w:rPr>
+        <w:t>application.properties Update:</w:t>
       </w:r>
     </w:p>
     <w:p>
@@ -2288,31 +1485,7 @@
         </w:numPr>
       </w:pPr>
       <w:r>
-        <w:t>The MongoDB connection details in backend/</w:t>
-      </w:r>
-      <w:proofErr w:type="spellStart"/>
-      <w:r>
-        <w:t>src</w:t>
-      </w:r>
-      <w:proofErr w:type="spellEnd"/>
-      <w:r>
-        <w:t>/main/resources/</w:t>
-      </w:r>
-      <w:proofErr w:type="spellStart"/>
-      <w:r>
-        <w:t>application.properties</w:t>
-      </w:r>
-      <w:proofErr w:type="spellEnd"/>
-      <w:r>
-        <w:t xml:space="preserve"> were updated to connect to the MongoDB service by its Docker Compose service name (</w:t>
-      </w:r>
-      <w:proofErr w:type="spellStart"/>
-      <w:r>
-        <w:t>mongodb</w:t>
-      </w:r>
-      <w:proofErr w:type="spellEnd"/>
-      <w:r>
-        <w:t>) and explicit authentication details:</w:t>
+        <w:t>The MongoDB connection details in backend/src/main/resources/application.properties were updated to connect to the MongoDB service by its Docker Compose service name (mongodb) and explicit authentication details:</w:t>
       </w:r>
     </w:p>
     <w:p>
@@ -2325,27 +1498,9 @@
           <w:tab w:val="clear" w:pos="1440"/>
         </w:tabs>
       </w:pPr>
-      <w:proofErr w:type="spellStart"/>
-      <w:r>
-        <w:t>spring.</w:t>
-      </w:r>
-      <w:proofErr w:type="gramStart"/>
-      <w:r>
-        <w:t>data.mongodb</w:t>
-      </w:r>
-      <w:proofErr w:type="gramEnd"/>
-      <w:r>
-        <w:t>.host</w:t>
-      </w:r>
-      <w:proofErr w:type="spellEnd"/>
-      <w:r>
-        <w:t>=</w:t>
-      </w:r>
-      <w:proofErr w:type="spellStart"/>
-      <w:r>
-        <w:t>mongodb</w:t>
-      </w:r>
-      <w:proofErr w:type="spellEnd"/>
+      <w:r>
+        <w:t>spring.data.mongodb.host=mongodb</w:t>
+      </w:r>
     </w:p>
     <w:p>
       <w:pPr>
@@ -2357,21 +1512,8 @@
           <w:tab w:val="clear" w:pos="1440"/>
         </w:tabs>
       </w:pPr>
-      <w:proofErr w:type="spellStart"/>
-      <w:r>
-        <w:t>spring.</w:t>
-      </w:r>
-      <w:proofErr w:type="gramStart"/>
-      <w:r>
-        <w:t>data.mongodb</w:t>
-      </w:r>
-      <w:proofErr w:type="gramEnd"/>
-      <w:r>
-        <w:t>.port</w:t>
-      </w:r>
-      <w:proofErr w:type="spellEnd"/>
-      <w:r>
-        <w:t>=27017</w:t>
+      <w:r>
+        <w:t>spring.data.mongodb.port=27017</w:t>
       </w:r>
     </w:p>
     <w:p>
@@ -2384,27 +1526,9 @@
           <w:tab w:val="clear" w:pos="1440"/>
         </w:tabs>
       </w:pPr>
-      <w:proofErr w:type="spellStart"/>
-      <w:r>
-        <w:t>spring.</w:t>
-      </w:r>
-      <w:proofErr w:type="gramStart"/>
-      <w:r>
-        <w:t>data.mongodb</w:t>
-      </w:r>
-      <w:proofErr w:type="gramEnd"/>
-      <w:r>
-        <w:t>.database</w:t>
-      </w:r>
-      <w:proofErr w:type="spellEnd"/>
-      <w:r>
-        <w:t>=</w:t>
-      </w:r>
-      <w:proofErr w:type="spellStart"/>
-      <w:r>
-        <w:t>chatdb</w:t>
-      </w:r>
-      <w:proofErr w:type="spellEnd"/>
+      <w:r>
+        <w:t>spring.data.mongodb.database=chatdb</w:t>
+      </w:r>
     </w:p>
     <w:p>
       <w:pPr>
@@ -2416,27 +1540,9 @@
           <w:tab w:val="clear" w:pos="1440"/>
         </w:tabs>
       </w:pPr>
-      <w:proofErr w:type="spellStart"/>
-      <w:r>
-        <w:t>spring.</w:t>
-      </w:r>
-      <w:proofErr w:type="gramStart"/>
-      <w:r>
-        <w:t>data.mongodb</w:t>
-      </w:r>
-      <w:proofErr w:type="gramEnd"/>
-      <w:r>
-        <w:t>.username</w:t>
-      </w:r>
-      <w:proofErr w:type="spellEnd"/>
-      <w:r>
-        <w:t>=</w:t>
-      </w:r>
-      <w:proofErr w:type="spellStart"/>
-      <w:r>
-        <w:t>chatuser</w:t>
-      </w:r>
-      <w:proofErr w:type="spellEnd"/>
+      <w:r>
+        <w:t>spring.data.mongodb.username=chatuser</w:t>
+      </w:r>
     </w:p>
     <w:p>
       <w:pPr>
@@ -2448,27 +1554,9 @@
           <w:tab w:val="clear" w:pos="1440"/>
         </w:tabs>
       </w:pPr>
-      <w:proofErr w:type="spellStart"/>
-      <w:r>
-        <w:t>spring.</w:t>
-      </w:r>
-      <w:proofErr w:type="gramStart"/>
-      <w:r>
-        <w:t>data.mongodb</w:t>
-      </w:r>
-      <w:proofErr w:type="gramEnd"/>
-      <w:r>
-        <w:t>.password</w:t>
-      </w:r>
-      <w:proofErr w:type="spellEnd"/>
-      <w:r>
-        <w:t>=</w:t>
-      </w:r>
-      <w:proofErr w:type="spellStart"/>
-      <w:r>
-        <w:t>chatpassword</w:t>
-      </w:r>
-      <w:proofErr w:type="spellEnd"/>
+      <w:r>
+        <w:t>spring.data.mongodb.password=chatpassword</w:t>
+      </w:r>
     </w:p>
     <w:p>
       <w:pPr>
@@ -2480,21 +1568,8 @@
           <w:tab w:val="clear" w:pos="1440"/>
         </w:tabs>
       </w:pPr>
-      <w:proofErr w:type="spellStart"/>
-      <w:r>
-        <w:t>spring.</w:t>
-      </w:r>
-      <w:proofErr w:type="gramStart"/>
-      <w:r>
-        <w:t>data.mongodb</w:t>
-      </w:r>
-      <w:proofErr w:type="gramEnd"/>
-      <w:r>
-        <w:t>.authentication</w:t>
-      </w:r>
-      <w:proofErr w:type="spellEnd"/>
-      <w:r>
-        <w:t>-database=admin</w:t>
+      <w:r>
+        <w:t>spring.data.mongodb.authentication-database=admin</w:t>
       </w:r>
     </w:p>
     <w:p/>
@@ -2522,13 +1597,8 @@
         </w:numPr>
       </w:pPr>
       <w:r>
-        <w:t>docker build -t chat-</w:t>
-      </w:r>
-      <w:proofErr w:type="gramStart"/>
-      <w:r>
-        <w:t>backend .</w:t>
-      </w:r>
-      <w:proofErr w:type="gramEnd"/>
+        <w:t>docker build -t chat-backend .</w:t>
+      </w:r>
     </w:p>
     <w:p>
       <w:pPr>
@@ -2549,15 +1619,7 @@
         </w:numPr>
       </w:pPr>
       <w:r>
-        <w:t xml:space="preserve">Verification: docker </w:t>
-      </w:r>
-      <w:proofErr w:type="spellStart"/>
-      <w:r>
-        <w:t>ps</w:t>
-      </w:r>
-      <w:proofErr w:type="spellEnd"/>
-      <w:r>
-        <w:t>, docker logs chat-backend-container, and API calls to http://localhost:8080/api/messages.</w:t>
+        <w:t>Verification: docker ps, docker logs chat-backend-container, and API calls to http://localhost:8080/api/messages.</w:t>
       </w:r>
     </w:p>
     <w:p>
@@ -2579,17 +1641,8 @@
           <w:b/>
           <w:bCs/>
         </w:rPr>
-        <w:t xml:space="preserve">.2 Frontend </w:t>
-      </w:r>
-      <w:proofErr w:type="spellStart"/>
-      <w:r>
-        <w:rPr>
-          <w:b/>
-          <w:bCs/>
-        </w:rPr>
-        <w:t>Dockerization</w:t>
-      </w:r>
-      <w:proofErr w:type="spellEnd"/>
+        <w:t>.2 Frontend Dockerization</w:t>
+      </w:r>
     </w:p>
     <w:p>
       <w:pPr>
@@ -2603,23 +1656,7 @@
           <w:b/>
           <w:bCs/>
         </w:rPr>
-        <w:t>frontend/chat-frontend/</w:t>
-      </w:r>
-      <w:proofErr w:type="spellStart"/>
-      <w:r>
-        <w:rPr>
-          <w:b/>
-          <w:bCs/>
-        </w:rPr>
-        <w:t>Dockerfile</w:t>
-      </w:r>
-      <w:proofErr w:type="spellEnd"/>
-      <w:r>
-        <w:rPr>
-          <w:b/>
-          <w:bCs/>
-        </w:rPr>
-        <w:t>:</w:t>
+        <w:t>frontend/chat-frontend/Dockerfile:</w:t>
       </w:r>
     </w:p>
     <w:p>
@@ -2630,15 +1667,7 @@
         </w:numPr>
       </w:pPr>
       <w:r>
-        <w:t xml:space="preserve">A multi-stage </w:t>
-      </w:r>
-      <w:proofErr w:type="spellStart"/>
-      <w:r>
-        <w:t>Dockerfile</w:t>
-      </w:r>
-      <w:proofErr w:type="spellEnd"/>
-      <w:r>
-        <w:t xml:space="preserve"> was created:</w:t>
+        <w:t>A multi-stage Dockerfile was created:</w:t>
       </w:r>
     </w:p>
     <w:p>
@@ -2656,33 +1685,7 @@
         <w:t>build stage:</w:t>
       </w:r>
       <w:r>
-        <w:t xml:space="preserve"> Used node:18-alpine, installed Angular CLI, copied </w:t>
-      </w:r>
-      <w:proofErr w:type="spellStart"/>
-      <w:proofErr w:type="gramStart"/>
-      <w:r>
-        <w:t>package.json</w:t>
-      </w:r>
-      <w:proofErr w:type="spellEnd"/>
-      <w:proofErr w:type="gramEnd"/>
-      <w:r>
-        <w:t xml:space="preserve">, ran </w:t>
-      </w:r>
-      <w:proofErr w:type="spellStart"/>
-      <w:r>
-        <w:t>npm</w:t>
-      </w:r>
-      <w:proofErr w:type="spellEnd"/>
-      <w:r>
-        <w:t xml:space="preserve"> ci, copied source code, and built the Angular app for production (ng build --configuration production --output-path /app/</w:t>
-      </w:r>
-      <w:proofErr w:type="spellStart"/>
-      <w:r>
-        <w:t>dist</w:t>
-      </w:r>
-      <w:proofErr w:type="spellEnd"/>
-      <w:r>
-        <w:t>/frontend --verbose).</w:t>
+        <w:t xml:space="preserve"> Used node:18-alpine, installed Angular CLI, copied package.json, ran npm ci, copied source code, and built the Angular app for production (ng build --configuration production --output-path /app/dist/frontend --verbose).</w:t>
       </w:r>
     </w:p>
     <w:p>
@@ -2700,23 +1703,7 @@
         <w:t>Final stage:</w:t>
       </w:r>
       <w:r>
-        <w:t xml:space="preserve"> Used nginx:1.23.4-alpine, copied the built Angular app from /app/</w:t>
-      </w:r>
-      <w:proofErr w:type="spellStart"/>
-      <w:r>
-        <w:t>dist</w:t>
-      </w:r>
-      <w:proofErr w:type="spellEnd"/>
-      <w:r>
-        <w:t>/frontend to Nginx's web root (/</w:t>
-      </w:r>
-      <w:proofErr w:type="spellStart"/>
-      <w:r>
-        <w:t>usr</w:t>
-      </w:r>
-      <w:proofErr w:type="spellEnd"/>
-      <w:r>
-        <w:t>/share/nginx/html).</w:t>
+        <w:t xml:space="preserve"> Used nginx:1.23.4-alpine, copied the built Angular app from /app/dist/frontend to Nginx's web root (/usr/share/nginx/html).</w:t>
       </w:r>
     </w:p>
     <w:p>
@@ -2734,31 +1721,7 @@
         <w:t>Critical Fix:</w:t>
       </w:r>
       <w:r>
-        <w:t xml:space="preserve"> Ensured </w:t>
-      </w:r>
-      <w:proofErr w:type="spellStart"/>
-      <w:r>
-        <w:t>mkdir</w:t>
-      </w:r>
-      <w:proofErr w:type="spellEnd"/>
-      <w:r>
-        <w:t xml:space="preserve"> -p /</w:t>
-      </w:r>
-      <w:proofErr w:type="spellStart"/>
-      <w:r>
-        <w:t>usr</w:t>
-      </w:r>
-      <w:proofErr w:type="spellEnd"/>
-      <w:r>
-        <w:t xml:space="preserve">/share/nginx/html/assets was run in the </w:t>
-      </w:r>
-      <w:proofErr w:type="spellStart"/>
-      <w:r>
-        <w:t>Dockerfile</w:t>
-      </w:r>
-      <w:proofErr w:type="spellEnd"/>
-      <w:r>
-        <w:t xml:space="preserve"> to create the necessary directory before entrypoint.sh tries to write to it.</w:t>
+        <w:t xml:space="preserve"> Ensured mkdir -p /usr/share/nginx/html/assets was run in the Dockerfile to create the necessary directory before entrypoint.sh tries to write to it.</w:t>
       </w:r>
     </w:p>
     <w:p>
@@ -2784,23 +1747,7 @@
         </w:numPr>
       </w:pPr>
       <w:r>
-        <w:t xml:space="preserve">A shell script (entrypoint.sh) was created to be executed at container startup. Its primary role was to dynamically inject the </w:t>
-      </w:r>
-      <w:proofErr w:type="spellStart"/>
-      <w:r>
-        <w:t>backend's</w:t>
-      </w:r>
-      <w:proofErr w:type="spellEnd"/>
-      <w:r>
-        <w:t xml:space="preserve"> BASE_URL (passed as an environment variable from Docker Compose) into </w:t>
-      </w:r>
-      <w:proofErr w:type="spellStart"/>
-      <w:r>
-        <w:t>config.json</w:t>
-      </w:r>
-      <w:proofErr w:type="spellEnd"/>
-      <w:r>
-        <w:t xml:space="preserve"> file located in the Angular app's assets directory. It then started Nginx in the foreground.</w:t>
+        <w:t>A shell script (entrypoint.sh) was created to be executed at container startup. Its primary role was to dynamically inject the backend's BASE_URL (passed as an environment variable from Docker Compose) into config.json file located in the Angular app's assets directory. It then started Nginx in the foreground.</w:t>
       </w:r>
     </w:p>
     <w:p>
@@ -2810,21 +1757,12 @@
           <w:numId w:val="28"/>
         </w:numPr>
       </w:pPr>
-      <w:proofErr w:type="spellStart"/>
-      <w:r>
-        <w:rPr>
-          <w:b/>
-          <w:bCs/>
-        </w:rPr>
-        <w:t>nginx.conf</w:t>
-      </w:r>
-      <w:proofErr w:type="spellEnd"/>
-      <w:r>
-        <w:rPr>
-          <w:b/>
-          <w:bCs/>
-        </w:rPr>
-        <w:t>:</w:t>
+      <w:r>
+        <w:rPr>
+          <w:b/>
+          <w:bCs/>
+        </w:rPr>
+        <w:t>nginx.conf:</w:t>
       </w:r>
     </w:p>
     <w:p>
@@ -2835,23 +1773,7 @@
         </w:numPr>
       </w:pPr>
       <w:r>
-        <w:t xml:space="preserve">Custom Nginx configuration was used to serve the Angular application, handle </w:t>
-      </w:r>
-      <w:proofErr w:type="spellStart"/>
-      <w:r>
-        <w:t>try_files</w:t>
-      </w:r>
-      <w:proofErr w:type="spellEnd"/>
-      <w:r>
-        <w:t xml:space="preserve"> for Angular routing, and specifically configure the /assets/</w:t>
-      </w:r>
-      <w:proofErr w:type="spellStart"/>
-      <w:r>
-        <w:t>config.json</w:t>
-      </w:r>
-      <w:proofErr w:type="spellEnd"/>
-      <w:r>
-        <w:t xml:space="preserve"> location to prevent caching, ensuring fresh configuration on restarts.</w:t>
+        <w:t>Custom Nginx configuration was used to serve the Angular application, handle try_files for Angular routing, and specifically configure the /assets/config.json location to prevent caching, ensuring fresh configuration on restarts.</w:t>
       </w:r>
     </w:p>
     <w:p>
@@ -2866,107 +1788,7 @@
           <w:b/>
           <w:bCs/>
         </w:rPr>
-        <w:t>Angular App Updates (</w:t>
-      </w:r>
-      <w:proofErr w:type="spellStart"/>
-      <w:proofErr w:type="gramStart"/>
-      <w:r>
-        <w:rPr>
-          <w:b/>
-          <w:bCs/>
-        </w:rPr>
-        <w:t>config.service</w:t>
-      </w:r>
-      <w:proofErr w:type="gramEnd"/>
-      <w:r>
-        <w:rPr>
-          <w:b/>
-          <w:bCs/>
-        </w:rPr>
-        <w:t>.ts</w:t>
-      </w:r>
-      <w:proofErr w:type="spellEnd"/>
-      <w:r>
-        <w:rPr>
-          <w:b/>
-          <w:bCs/>
-        </w:rPr>
-        <w:t xml:space="preserve">, </w:t>
-      </w:r>
-      <w:proofErr w:type="spellStart"/>
-      <w:proofErr w:type="gramStart"/>
-      <w:r>
-        <w:rPr>
-          <w:b/>
-          <w:bCs/>
-        </w:rPr>
-        <w:t>app.module</w:t>
-      </w:r>
-      <w:proofErr w:type="gramEnd"/>
-      <w:r>
-        <w:rPr>
-          <w:b/>
-          <w:bCs/>
-        </w:rPr>
-        <w:t>.ts</w:t>
-      </w:r>
-      <w:proofErr w:type="spellEnd"/>
-      <w:r>
-        <w:rPr>
-          <w:b/>
-          <w:bCs/>
-        </w:rPr>
-        <w:t xml:space="preserve">, </w:t>
-      </w:r>
-      <w:proofErr w:type="spellStart"/>
-      <w:proofErr w:type="gramStart"/>
-      <w:r>
-        <w:rPr>
-          <w:b/>
-          <w:bCs/>
-        </w:rPr>
-        <w:t>auth.service</w:t>
-      </w:r>
-      <w:proofErr w:type="gramEnd"/>
-      <w:r>
-        <w:rPr>
-          <w:b/>
-          <w:bCs/>
-        </w:rPr>
-        <w:t>.ts</w:t>
-      </w:r>
-      <w:proofErr w:type="spellEnd"/>
-      <w:r>
-        <w:rPr>
-          <w:b/>
-          <w:bCs/>
-        </w:rPr>
-        <w:t xml:space="preserve">, </w:t>
-      </w:r>
-      <w:proofErr w:type="spellStart"/>
-      <w:proofErr w:type="gramStart"/>
-      <w:r>
-        <w:rPr>
-          <w:b/>
-          <w:bCs/>
-        </w:rPr>
-        <w:t>chat.service</w:t>
-      </w:r>
-      <w:proofErr w:type="gramEnd"/>
-      <w:r>
-        <w:rPr>
-          <w:b/>
-          <w:bCs/>
-        </w:rPr>
-        <w:t>.ts</w:t>
-      </w:r>
-      <w:proofErr w:type="spellEnd"/>
-      <w:r>
-        <w:rPr>
-          <w:b/>
-          <w:bCs/>
-        </w:rPr>
-        <w:t>):</w:t>
+        <w:t>Angular App Updates (config.service.ts, app.module.ts, auth.service.ts, chat.service.ts):</w:t>
       </w:r>
     </w:p>
     <w:p>
@@ -2976,53 +1798,15 @@
           <w:numId w:val="28"/>
         </w:numPr>
       </w:pPr>
-      <w:proofErr w:type="spellStart"/>
-      <w:proofErr w:type="gramStart"/>
-      <w:r>
-        <w:rPr>
-          <w:b/>
-          <w:bCs/>
-        </w:rPr>
-        <w:t>config.service</w:t>
-      </w:r>
-      <w:proofErr w:type="gramEnd"/>
-      <w:r>
-        <w:rPr>
-          <w:b/>
-          <w:bCs/>
-        </w:rPr>
-        <w:t>.ts</w:t>
-      </w:r>
-      <w:proofErr w:type="spellEnd"/>
-      <w:r>
-        <w:rPr>
-          <w:b/>
-          <w:bCs/>
-        </w:rPr>
-        <w:t>:</w:t>
-      </w:r>
-      <w:r>
-        <w:t xml:space="preserve"> New service to load </w:t>
-      </w:r>
-      <w:proofErr w:type="spellStart"/>
-      <w:proofErr w:type="gramStart"/>
-      <w:r>
-        <w:t>config.json</w:t>
-      </w:r>
-      <w:proofErr w:type="spellEnd"/>
-      <w:proofErr w:type="gramEnd"/>
-      <w:r>
-        <w:t xml:space="preserve"> at application startup (using APP_INITIALIZER) and provide the BASE_URL to other services. It also included a fallback for local development (when </w:t>
-      </w:r>
-      <w:proofErr w:type="spellStart"/>
-      <w:proofErr w:type="gramStart"/>
-      <w:r>
-        <w:t>config.json</w:t>
-      </w:r>
-      <w:proofErr w:type="spellEnd"/>
-      <w:proofErr w:type="gramEnd"/>
-      <w:r>
-        <w:t xml:space="preserve"> might not exist).</w:t>
+      <w:r>
+        <w:rPr>
+          <w:b/>
+          <w:bCs/>
+        </w:rPr>
+        <w:t>config.service.ts:</w:t>
+      </w:r>
+      <w:r>
+        <w:t xml:space="preserve"> New service to load config.json at application startup (using APP_INITIALIZER) and provide the BASE_URL to other services. It also included a fallback for local development (when config.json might not exist).</w:t>
       </w:r>
     </w:p>
     <w:p>
@@ -3032,41 +1816,15 @@
           <w:numId w:val="28"/>
         </w:numPr>
       </w:pPr>
-      <w:proofErr w:type="spellStart"/>
-      <w:proofErr w:type="gramStart"/>
-      <w:r>
-        <w:rPr>
-          <w:b/>
-          <w:bCs/>
-        </w:rPr>
-        <w:t>app.module</w:t>
-      </w:r>
-      <w:proofErr w:type="gramEnd"/>
-      <w:r>
-        <w:rPr>
-          <w:b/>
-          <w:bCs/>
-        </w:rPr>
-        <w:t>.ts</w:t>
-      </w:r>
-      <w:proofErr w:type="spellEnd"/>
-      <w:r>
-        <w:rPr>
-          <w:b/>
-          <w:bCs/>
-        </w:rPr>
-        <w:t>:</w:t>
-      </w:r>
-      <w:r>
-        <w:t xml:space="preserve"> Configured APP_INITIALIZER to call </w:t>
-      </w:r>
-      <w:proofErr w:type="spellStart"/>
-      <w:r>
-        <w:t>ConfigService.loadConfig</w:t>
-      </w:r>
-      <w:proofErr w:type="spellEnd"/>
-      <w:r>
-        <w:t>() before the Angular application bootstrapped.</w:t>
+      <w:r>
+        <w:rPr>
+          <w:b/>
+          <w:bCs/>
+        </w:rPr>
+        <w:t>app.module.ts:</w:t>
+      </w:r>
+      <w:r>
+        <w:t xml:space="preserve"> Configured APP_INITIALIZER to call ConfigService.loadConfig() before the Angular application bootstrapped.</w:t>
       </w:r>
     </w:p>
     <w:p>
@@ -3076,66 +1834,15 @@
           <w:numId w:val="28"/>
         </w:numPr>
       </w:pPr>
-      <w:proofErr w:type="spellStart"/>
-      <w:proofErr w:type="gramStart"/>
-      <w:r>
-        <w:rPr>
-          <w:b/>
-          <w:bCs/>
-        </w:rPr>
-        <w:t>auth.service</w:t>
-      </w:r>
-      <w:proofErr w:type="gramEnd"/>
-      <w:r>
-        <w:rPr>
-          <w:b/>
-          <w:bCs/>
-        </w:rPr>
-        <w:t>.ts</w:t>
-      </w:r>
-      <w:proofErr w:type="spellEnd"/>
-      <w:r>
-        <w:rPr>
-          <w:b/>
-          <w:bCs/>
-        </w:rPr>
-        <w:t xml:space="preserve"> &amp; </w:t>
-      </w:r>
-      <w:proofErr w:type="spellStart"/>
-      <w:proofErr w:type="gramStart"/>
-      <w:r>
-        <w:rPr>
-          <w:b/>
-          <w:bCs/>
-        </w:rPr>
-        <w:t>chat.service</w:t>
-      </w:r>
-      <w:proofErr w:type="gramEnd"/>
-      <w:r>
-        <w:rPr>
-          <w:b/>
-          <w:bCs/>
-        </w:rPr>
-        <w:t>.ts</w:t>
-      </w:r>
-      <w:proofErr w:type="spellEnd"/>
-      <w:r>
-        <w:rPr>
-          <w:b/>
-          <w:bCs/>
-        </w:rPr>
-        <w:t>:</w:t>
-      </w:r>
-      <w:r>
-        <w:t xml:space="preserve"> Modified to inject </w:t>
-      </w:r>
-      <w:proofErr w:type="spellStart"/>
-      <w:r>
-        <w:t>ConfigService</w:t>
-      </w:r>
-      <w:proofErr w:type="spellEnd"/>
-      <w:r>
-        <w:t xml:space="preserve"> and retrieve API_BASE_URL dynamically from it, instead of using hardcoded values.</w:t>
+      <w:r>
+        <w:rPr>
+          <w:b/>
+          <w:bCs/>
+        </w:rPr>
+        <w:t>auth.service.ts &amp; chat.service.ts:</w:t>
+      </w:r>
+      <w:r>
+        <w:t xml:space="preserve"> Modified to inject ConfigService and retrieve API_BASE_URL dynamically from it, instead of using hardcoded values.</w:t>
       </w:r>
     </w:p>
     <w:p>
@@ -3162,15 +1869,7 @@
     </w:p>
     <w:p>
       <w:r>
-        <w:t>A docker-</w:t>
-      </w:r>
-      <w:proofErr w:type="spellStart"/>
-      <w:r>
-        <w:t>compose.yml</w:t>
-      </w:r>
-      <w:proofErr w:type="spellEnd"/>
-      <w:r>
-        <w:t xml:space="preserve"> file was created at the root of the project to orchestrate all three services.</w:t>
+        <w:t>A docker-compose.yml file was created at the root of the project to orchestrate all three services.</w:t>
       </w:r>
     </w:p>
     <w:p>
@@ -3180,21 +1879,12 @@
           <w:numId w:val="29"/>
         </w:numPr>
       </w:pPr>
-      <w:proofErr w:type="spellStart"/>
-      <w:r>
-        <w:rPr>
-          <w:b/>
-          <w:bCs/>
-        </w:rPr>
-        <w:t>mongodb</w:t>
-      </w:r>
-      <w:proofErr w:type="spellEnd"/>
-      <w:r>
-        <w:rPr>
-          <w:b/>
-          <w:bCs/>
-        </w:rPr>
-        <w:t xml:space="preserve"> Service:</w:t>
+      <w:r>
+        <w:rPr>
+          <w:b/>
+          <w:bCs/>
+        </w:rPr>
+        <w:t>mongodb Service:</w:t>
       </w:r>
     </w:p>
     <w:p>
@@ -3228,15 +1918,7 @@
         </w:numPr>
       </w:pPr>
       <w:r>
-        <w:t>Used a named volume (</w:t>
-      </w:r>
-      <w:proofErr w:type="spellStart"/>
-      <w:r>
-        <w:t>mongodb_data</w:t>
-      </w:r>
-      <w:proofErr w:type="spellEnd"/>
-      <w:r>
-        <w:t>) for persistent data.</w:t>
+        <w:t>Used a named volume (mongodb_data) for persistent data.</w:t>
       </w:r>
     </w:p>
     <w:p>
@@ -3265,31 +1947,7 @@
         </w:numPr>
       </w:pPr>
       <w:r>
-        <w:t xml:space="preserve">Overriding the command to </w:t>
-      </w:r>
-      <w:proofErr w:type="spellStart"/>
-      <w:r>
-        <w:t>mongod</w:t>
-      </w:r>
-      <w:proofErr w:type="spellEnd"/>
-      <w:r>
-        <w:t xml:space="preserve"> --auth --</w:t>
-      </w:r>
-      <w:proofErr w:type="spellStart"/>
-      <w:r>
-        <w:t>replSet</w:t>
-      </w:r>
-      <w:proofErr w:type="spellEnd"/>
-      <w:r>
-        <w:t xml:space="preserve"> rs0 --</w:t>
-      </w:r>
-      <w:proofErr w:type="spellStart"/>
-      <w:r>
-        <w:t>bind_ip_all</w:t>
-      </w:r>
-      <w:proofErr w:type="spellEnd"/>
-      <w:r>
-        <w:t>.</w:t>
+        <w:t>Overriding the command to mongod --auth --replSet rs0 --bind_ip_all.</w:t>
       </w:r>
     </w:p>
     <w:p>
@@ -3300,49 +1958,7 @@
         </w:numPr>
       </w:pPr>
       <w:r>
-        <w:t>Mounting a custom mongo-init.js script to /docker-</w:t>
-      </w:r>
-      <w:proofErr w:type="spellStart"/>
-      <w:r>
-        <w:t>entrypoint</w:t>
-      </w:r>
-      <w:proofErr w:type="spellEnd"/>
-      <w:r>
-        <w:t>-</w:t>
-      </w:r>
-      <w:proofErr w:type="spellStart"/>
-      <w:proofErr w:type="gramStart"/>
-      <w:r>
-        <w:t>initdb.d</w:t>
-      </w:r>
-      <w:proofErr w:type="spellEnd"/>
-      <w:proofErr w:type="gramEnd"/>
-      <w:r>
-        <w:t xml:space="preserve">/ which manually initiated the replica set and created the </w:t>
-      </w:r>
-      <w:proofErr w:type="spellStart"/>
-      <w:r>
-        <w:t>chatuser</w:t>
-      </w:r>
-      <w:proofErr w:type="spellEnd"/>
-      <w:r>
-        <w:t xml:space="preserve"> in the admin database with </w:t>
-      </w:r>
-      <w:proofErr w:type="spellStart"/>
-      <w:r>
-        <w:t>readWrite</w:t>
-      </w:r>
-      <w:proofErr w:type="spellEnd"/>
-      <w:r>
-        <w:t xml:space="preserve"> access to </w:t>
-      </w:r>
-      <w:proofErr w:type="spellStart"/>
-      <w:r>
-        <w:t>chatdb</w:t>
-      </w:r>
-      <w:proofErr w:type="spellEnd"/>
-      <w:r>
-        <w:t>.</w:t>
+        <w:t>Mounting a custom mongo-init.js script to /docker-entrypoint-initdb.d/ which manually initiated the replica set and created the chatuser in the admin database with readWrite access to chatdb.</w:t>
       </w:r>
     </w:p>
     <w:p>
@@ -3353,23 +1969,7 @@
         </w:numPr>
       </w:pPr>
       <w:r>
-        <w:t xml:space="preserve">Increased </w:t>
-      </w:r>
-      <w:proofErr w:type="spellStart"/>
-      <w:r>
-        <w:t>start_period</w:t>
-      </w:r>
-      <w:proofErr w:type="spellEnd"/>
-      <w:r>
-        <w:t xml:space="preserve"> in </w:t>
-      </w:r>
-      <w:proofErr w:type="spellStart"/>
-      <w:r>
-        <w:t>healthcheck</w:t>
-      </w:r>
-      <w:proofErr w:type="spellEnd"/>
-      <w:r>
-        <w:t xml:space="preserve"> to allow the replica set initiation and user creation to complete.</w:t>
+        <w:t>Increased start_period in healthcheck to allow the replica set initiation and user creation to complete.</w:t>
       </w:r>
     </w:p>
     <w:p>
@@ -3395,15 +1995,7 @@
         </w:numPr>
       </w:pPr>
       <w:r>
-        <w:t xml:space="preserve">Configured to build </w:t>
-      </w:r>
-      <w:proofErr w:type="gramStart"/>
-      <w:r>
-        <w:t>from .</w:t>
-      </w:r>
-      <w:proofErr w:type="gramEnd"/>
-      <w:r>
-        <w:t>/backend context.</w:t>
+        <w:t>Configured to build from ./backend context.</w:t>
       </w:r>
     </w:p>
     <w:p>
@@ -3424,29 +2016,8 @@
           <w:numId w:val="29"/>
         </w:numPr>
       </w:pPr>
-      <w:proofErr w:type="spellStart"/>
-      <w:r>
-        <w:t>depends_on</w:t>
-      </w:r>
-      <w:proofErr w:type="spellEnd"/>
-      <w:r>
-        <w:t xml:space="preserve">: Configured to wait for </w:t>
-      </w:r>
-      <w:proofErr w:type="spellStart"/>
-      <w:r>
-        <w:t>mongodb</w:t>
-      </w:r>
-      <w:proofErr w:type="spellEnd"/>
-      <w:r>
-        <w:t xml:space="preserve"> to be </w:t>
-      </w:r>
-      <w:proofErr w:type="spellStart"/>
-      <w:r>
-        <w:t>service_healthy</w:t>
-      </w:r>
-      <w:proofErr w:type="spellEnd"/>
-      <w:r>
-        <w:t>.</w:t>
+      <w:r>
+        <w:t>depends_on: Configured to wait for mongodb to be service_healthy.</w:t>
       </w:r>
     </w:p>
     <w:p>
@@ -3483,15 +2054,7 @@
         </w:numPr>
       </w:pPr>
       <w:r>
-        <w:t xml:space="preserve">Configured to build </w:t>
-      </w:r>
-      <w:proofErr w:type="gramStart"/>
-      <w:r>
-        <w:t>from .</w:t>
-      </w:r>
-      <w:proofErr w:type="gramEnd"/>
-      <w:r>
-        <w:t>/frontend/chat-frontend context (corrected path).</w:t>
+        <w:t>Configured to build from ./frontend/chat-frontend context (corrected path).</w:t>
       </w:r>
     </w:p>
     <w:p>
@@ -3501,13 +2064,8 @@
           <w:numId w:val="29"/>
         </w:numPr>
       </w:pPr>
-      <w:proofErr w:type="spellStart"/>
-      <w:r>
-        <w:t>Mappped</w:t>
-      </w:r>
-      <w:proofErr w:type="spellEnd"/>
-      <w:r>
-        <w:t xml:space="preserve"> host port 4200 to container port 80 (Nginx).</w:t>
+      <w:r>
+        <w:t>Mappped host port 4200 to container port 80 (Nginx).</w:t>
       </w:r>
     </w:p>
     <w:p>
@@ -3528,13 +2086,8 @@
           <w:numId w:val="29"/>
         </w:numPr>
       </w:pPr>
-      <w:proofErr w:type="spellStart"/>
-      <w:r>
-        <w:t>depends_on</w:t>
-      </w:r>
-      <w:proofErr w:type="spellEnd"/>
-      <w:r>
-        <w:t>: Configured to wait for backend to start.</w:t>
+      <w:r>
+        <w:t>depends_on: Configured to wait for backend to start.</w:t>
       </w:r>
     </w:p>
     <w:p>
@@ -3560,15 +2113,7 @@
         </w:numPr>
       </w:pPr>
       <w:r>
-        <w:t xml:space="preserve">Defined a named volume </w:t>
-      </w:r>
-      <w:proofErr w:type="spellStart"/>
-      <w:r>
-        <w:t>mongodb_data</w:t>
-      </w:r>
-      <w:proofErr w:type="spellEnd"/>
-      <w:r>
-        <w:t xml:space="preserve"> for MongoDB persistence.</w:t>
+        <w:t>Defined a named volume mongodb_data for MongoDB persistence.</w:t>
       </w:r>
     </w:p>
     <w:p>
@@ -3654,15 +2199,7 @@
     </w:p>
     <w:p>
       <w:r>
-        <w:t xml:space="preserve">The final phase involved setting up Continuous Integration and Continuous Delivery for the </w:t>
-      </w:r>
-      <w:proofErr w:type="spellStart"/>
-      <w:r>
-        <w:t>Dockerized</w:t>
-      </w:r>
-      <w:proofErr w:type="spellEnd"/>
-      <w:r>
-        <w:t xml:space="preserve"> application using various CI/CD tools.</w:t>
+        <w:t>The final phase involved setting up Continuous Integration and Continuous Delivery for the Dockerized application using various CI/CD tools.</w:t>
       </w:r>
     </w:p>
     <w:p>
@@ -3694,19 +2231,9 @@
           <w:numId w:val="30"/>
         </w:numPr>
       </w:pPr>
-      <w:proofErr w:type="gramStart"/>
       <w:r>
         <w:lastRenderedPageBreak/>
-        <w:t>A .</w:t>
-      </w:r>
-      <w:proofErr w:type="spellStart"/>
-      <w:proofErr w:type="gramEnd"/>
-      <w:r>
-        <w:t>gitlab-ci.yml</w:t>
-      </w:r>
-      <w:proofErr w:type="spellEnd"/>
-      <w:r>
-        <w:t xml:space="preserve"> file was created at the root of the GitLab repository.</w:t>
+        <w:t>A .gitlab-ci.yml file was created at the root of the GitLab repository.</w:t>
       </w:r>
     </w:p>
     <w:p>
@@ -3717,49 +2244,7 @@
         </w:numPr>
       </w:pPr>
       <w:r>
-        <w:t>It defined global variables for Docker registry, username, password, and image names (</w:t>
-      </w:r>
-      <w:proofErr w:type="spellStart"/>
-      <w:r>
-        <w:t>swathiraok</w:t>
-      </w:r>
-      <w:proofErr w:type="spellEnd"/>
-      <w:r>
-        <w:t>/</w:t>
-      </w:r>
-      <w:proofErr w:type="spellStart"/>
-      <w:r>
-        <w:t>chat-</w:t>
-      </w:r>
-      <w:proofErr w:type="gramStart"/>
-      <w:r>
-        <w:t>backend:latest</w:t>
-      </w:r>
-      <w:proofErr w:type="spellEnd"/>
-      <w:proofErr w:type="gramEnd"/>
-      <w:r>
-        <w:t xml:space="preserve">, </w:t>
-      </w:r>
-      <w:proofErr w:type="spellStart"/>
-      <w:r>
-        <w:t>swathiraok</w:t>
-      </w:r>
-      <w:proofErr w:type="spellEnd"/>
-      <w:r>
-        <w:t>/</w:t>
-      </w:r>
-      <w:proofErr w:type="spellStart"/>
-      <w:r>
-        <w:t>chat-</w:t>
-      </w:r>
-      <w:proofErr w:type="gramStart"/>
-      <w:r>
-        <w:t>frontend:latest</w:t>
-      </w:r>
-      <w:proofErr w:type="spellEnd"/>
-      <w:proofErr w:type="gramEnd"/>
-      <w:r>
-        <w:t>).</w:t>
+        <w:t>It defined global variables for Docker registry, username, password, and image names (swathiraok/chat-backend:latest, swathiraok/chat-frontend:latest).</w:t>
       </w:r>
     </w:p>
     <w:p>
@@ -3770,15 +2255,7 @@
         </w:numPr>
       </w:pPr>
       <w:r>
-        <w:t xml:space="preserve">The pipeline used a single stage: </w:t>
-      </w:r>
-      <w:proofErr w:type="spellStart"/>
-      <w:r>
-        <w:t>build_and_push_images</w:t>
-      </w:r>
-      <w:proofErr w:type="spellEnd"/>
-      <w:r>
-        <w:t>.</w:t>
+        <w:t>The pipeline used a single stage: build_and_push_images.</w:t>
       </w:r>
     </w:p>
     <w:p>
@@ -3789,23 +2266,7 @@
         </w:numPr>
       </w:pPr>
       <w:r>
-        <w:t xml:space="preserve">Two combined jobs were created: </w:t>
-      </w:r>
-      <w:proofErr w:type="spellStart"/>
-      <w:r>
-        <w:t>build_and_push_backend_image</w:t>
-      </w:r>
-      <w:proofErr w:type="spellEnd"/>
-      <w:r>
-        <w:t xml:space="preserve"> and </w:t>
-      </w:r>
-      <w:proofErr w:type="spellStart"/>
-      <w:r>
-        <w:t>build_and_push_frontend_image</w:t>
-      </w:r>
-      <w:proofErr w:type="spellEnd"/>
-      <w:r>
-        <w:t>. Each job:</w:t>
+        <w:t>Two combined jobs were created: build_and_push_backend_image and build_and_push_frontend_image. Each job:</w:t>
       </w:r>
     </w:p>
     <w:p>
@@ -3909,28 +2370,7 @@
     </w:p>
     <w:p>
       <w:r>
-        <w:t>If we were to deploy this project using GitHub Actions, we would define two separate workflow files (.</w:t>
-      </w:r>
-      <w:proofErr w:type="spellStart"/>
-      <w:r>
-        <w:t>yml</w:t>
-      </w:r>
-      <w:proofErr w:type="spellEnd"/>
-      <w:r>
-        <w:t xml:space="preserve"> files) in </w:t>
-      </w:r>
-      <w:proofErr w:type="gramStart"/>
-      <w:r>
-        <w:t>the .</w:t>
-      </w:r>
-      <w:proofErr w:type="spellStart"/>
-      <w:r>
-        <w:t>github</w:t>
-      </w:r>
-      <w:proofErr w:type="spellEnd"/>
-      <w:proofErr w:type="gramEnd"/>
-      <w:r>
-        <w:t>/workflows/ directory: one for the backend and one for the frontend.</w:t>
+        <w:t>If we were to deploy this project using GitHub Actions, we would define two separate workflow files (.yml files) in the .github/workflows/ directory: one for the backend and one for the frontend.</w:t>
       </w:r>
     </w:p>
     <w:p>
@@ -3945,23 +2385,7 @@
           <w:b/>
           <w:bCs/>
         </w:rPr>
-        <w:t>backend-</w:t>
-      </w:r>
-      <w:proofErr w:type="spellStart"/>
-      <w:r>
-        <w:rPr>
-          <w:b/>
-          <w:bCs/>
-        </w:rPr>
-        <w:t>ci.yml</w:t>
-      </w:r>
-      <w:proofErr w:type="spellEnd"/>
-      <w:r>
-        <w:rPr>
-          <w:b/>
-          <w:bCs/>
-        </w:rPr>
-        <w:t xml:space="preserve"> (for backend/ changes):</w:t>
+        <w:t>backend-ci.yml (for backend/ changes):</w:t>
       </w:r>
     </w:p>
     <w:p>
@@ -4034,55 +2458,7 @@
         </w:numPr>
       </w:pPr>
       <w:r>
-        <w:t>docker/login-action@v3: To log in to Docker Hub using GitHub Secrets ($</w:t>
-      </w:r>
-      <w:proofErr w:type="gramStart"/>
-      <w:r>
-        <w:t xml:space="preserve">{{ </w:t>
-      </w:r>
-      <w:proofErr w:type="spellStart"/>
-      <w:r>
-        <w:t>secrets</w:t>
-      </w:r>
-      <w:proofErr w:type="gramEnd"/>
-      <w:r>
-        <w:t>.DOCKER_</w:t>
-      </w:r>
-      <w:proofErr w:type="gramStart"/>
-      <w:r>
-        <w:t>USERNAME</w:t>
-      </w:r>
-      <w:proofErr w:type="spellEnd"/>
-      <w:r>
-        <w:t xml:space="preserve"> }</w:t>
-      </w:r>
-      <w:proofErr w:type="gramEnd"/>
-      <w:r>
-        <w:t>} and $</w:t>
-      </w:r>
-      <w:proofErr w:type="gramStart"/>
-      <w:r>
-        <w:t xml:space="preserve">{{ </w:t>
-      </w:r>
-      <w:proofErr w:type="spellStart"/>
-      <w:r>
-        <w:t>secrets</w:t>
-      </w:r>
-      <w:proofErr w:type="gramEnd"/>
-      <w:r>
-        <w:t>.DOCKER_</w:t>
-      </w:r>
-      <w:proofErr w:type="gramStart"/>
-      <w:r>
-        <w:t>PASSWORD</w:t>
-      </w:r>
-      <w:proofErr w:type="spellEnd"/>
-      <w:r>
-        <w:t xml:space="preserve"> }</w:t>
-      </w:r>
-      <w:proofErr w:type="gramEnd"/>
-      <w:r>
-        <w:t>}).</w:t>
+        <w:t>docker/login-action@v3: To log in to Docker Hub using GitHub Secrets (${{ secrets.DOCKER_USERNAME }} and ${{ secrets.DOCKER_PASSWORD }}).</w:t>
       </w:r>
     </w:p>
     <w:p>
@@ -4100,39 +2476,7 @@
         <w:t>Build Docker Image:</w:t>
       </w:r>
       <w:r>
-        <w:t xml:space="preserve"> Execute docker build --</w:t>
-      </w:r>
-      <w:proofErr w:type="gramStart"/>
-      <w:r>
-        <w:t>file .</w:t>
-      </w:r>
-      <w:proofErr w:type="gramEnd"/>
-      <w:r>
-        <w:t>/backend/</w:t>
-      </w:r>
-      <w:proofErr w:type="spellStart"/>
-      <w:r>
-        <w:t>Dockerfile</w:t>
-      </w:r>
-      <w:proofErr w:type="spellEnd"/>
-      <w:r>
-        <w:t xml:space="preserve"> --tag your-docker-username/</w:t>
-      </w:r>
-      <w:proofErr w:type="spellStart"/>
-      <w:r>
-        <w:t>chat-</w:t>
-      </w:r>
-      <w:proofErr w:type="gramStart"/>
-      <w:r>
-        <w:t>backend:latest</w:t>
-      </w:r>
-      <w:proofErr w:type="spellEnd"/>
-      <w:r>
-        <w:t xml:space="preserve"> ./</w:t>
-      </w:r>
-      <w:proofErr w:type="gramEnd"/>
-      <w:r>
-        <w:t>backend.</w:t>
+        <w:t xml:space="preserve"> Execute docker build --file ./backend/Dockerfile --tag your-docker-username/chat-backend:latest ./backend.</w:t>
       </w:r>
     </w:p>
     <w:p>
@@ -4150,20 +2494,7 @@
         <w:t>Push Docker Image:</w:t>
       </w:r>
       <w:r>
-        <w:t xml:space="preserve"> Execute docker push your-docker-username/</w:t>
-      </w:r>
-      <w:proofErr w:type="spellStart"/>
-      <w:r>
-        <w:t>chat-</w:t>
-      </w:r>
-      <w:proofErr w:type="gramStart"/>
-      <w:r>
-        <w:t>backend:latest</w:t>
-      </w:r>
-      <w:proofErr w:type="spellEnd"/>
-      <w:proofErr w:type="gramEnd"/>
-      <w:r>
-        <w:t>.</w:t>
+        <w:t xml:space="preserve"> Execute docker push your-docker-username/chat-backend:latest.</w:t>
       </w:r>
     </w:p>
     <w:p>
@@ -4178,23 +2509,7 @@
           <w:b/>
           <w:bCs/>
         </w:rPr>
-        <w:t>frontend-</w:t>
-      </w:r>
-      <w:proofErr w:type="spellStart"/>
-      <w:r>
-        <w:rPr>
-          <w:b/>
-          <w:bCs/>
-        </w:rPr>
-        <w:t>ci.yml</w:t>
-      </w:r>
-      <w:proofErr w:type="spellEnd"/>
-      <w:r>
-        <w:rPr>
-          <w:b/>
-          <w:bCs/>
-        </w:rPr>
-        <w:t xml:space="preserve"> (for frontend/chat-frontend/ changes):</w:t>
+        <w:t>frontend-ci.yml (for frontend/chat-frontend/ changes):</w:t>
       </w:r>
     </w:p>
     <w:p>
@@ -4286,39 +2601,7 @@
         <w:t>Build Docker Image:</w:t>
       </w:r>
       <w:r>
-        <w:t xml:space="preserve"> Execute docker build --</w:t>
-      </w:r>
-      <w:proofErr w:type="gramStart"/>
-      <w:r>
-        <w:t>file .</w:t>
-      </w:r>
-      <w:proofErr w:type="gramEnd"/>
-      <w:r>
-        <w:t>/frontend/chat-frontend/</w:t>
-      </w:r>
-      <w:proofErr w:type="spellStart"/>
-      <w:r>
-        <w:t>Dockerfile</w:t>
-      </w:r>
-      <w:proofErr w:type="spellEnd"/>
-      <w:r>
-        <w:t xml:space="preserve"> --tag your-docker-username/</w:t>
-      </w:r>
-      <w:proofErr w:type="spellStart"/>
-      <w:r>
-        <w:t>chat-</w:t>
-      </w:r>
-      <w:proofErr w:type="gramStart"/>
-      <w:r>
-        <w:t>frontend:latest</w:t>
-      </w:r>
-      <w:proofErr w:type="spellEnd"/>
-      <w:r>
-        <w:t xml:space="preserve"> ./</w:t>
-      </w:r>
-      <w:proofErr w:type="gramEnd"/>
-      <w:r>
-        <w:t>frontend/chat-frontend.</w:t>
+        <w:t xml:space="preserve"> Execute docker build --file ./frontend/chat-frontend/Dockerfile --tag your-docker-username/chat-frontend:latest ./frontend/chat-frontend.</w:t>
       </w:r>
     </w:p>
     <w:p>
@@ -4336,20 +2619,7 @@
         <w:t>Push Docker Image:</w:t>
       </w:r>
       <w:r>
-        <w:t xml:space="preserve"> Execute docker push your-docker-username/</w:t>
-      </w:r>
-      <w:proofErr w:type="spellStart"/>
-      <w:r>
-        <w:t>chat-</w:t>
-      </w:r>
-      <w:proofErr w:type="gramStart"/>
-      <w:r>
-        <w:t>frontend:latest</w:t>
-      </w:r>
-      <w:proofErr w:type="spellEnd"/>
-      <w:proofErr w:type="gramEnd"/>
-      <w:r>
-        <w:t>.</w:t>
+        <w:t xml:space="preserve"> Execute docker push your-docker-username/chat-frontend:latest.</w:t>
       </w:r>
     </w:p>
     <w:p>
@@ -4367,23 +2637,7 @@
         <w:t>Dependencies:</w:t>
       </w:r>
       <w:r>
-        <w:t xml:space="preserve"> While not explicitly shown in simple GitHub Actions workflows (they run independently by default unless needs </w:t>
-      </w:r>
-      <w:proofErr w:type="gramStart"/>
-      <w:r>
-        <w:t>is</w:t>
-      </w:r>
-      <w:proofErr w:type="gramEnd"/>
-      <w:r>
-        <w:t xml:space="preserve"> used), for a full deployment, a separate deployment workflow could </w:t>
-      </w:r>
-      <w:proofErr w:type="gramStart"/>
-      <w:r>
-        <w:t>needs</w:t>
-      </w:r>
-      <w:proofErr w:type="gramEnd"/>
-      <w:r>
-        <w:t xml:space="preserve"> both build workflows to complete before deploying the combined application.</w:t>
+        <w:t xml:space="preserve"> While not explicitly shown in simple GitHub Actions workflows (they run independently by default unless needs is used), for a full deployment, a separate deployment workflow could needs both build workflows to complete before deploying the combined application.</w:t>
       </w:r>
     </w:p>
     <w:p>
@@ -4410,15 +2664,7 @@
     </w:p>
     <w:p>
       <w:r>
-        <w:t xml:space="preserve">Deploying this project with Jenkins would typically involve setting up a Jenkins server (self-hosted or cloud-hosted) and configuring a "Pipeline" job using a </w:t>
-      </w:r>
-      <w:proofErr w:type="spellStart"/>
-      <w:r>
-        <w:t>Jenkinsfile</w:t>
-      </w:r>
-      <w:proofErr w:type="spellEnd"/>
-      <w:r>
-        <w:t xml:space="preserve"> stored in your repository.</w:t>
+        <w:t>Deploying this project with Jenkins would typically involve setting up a Jenkins server (self-hosted or cloud-hosted) and configuring a "Pipeline" job using a Jenkinsfile stored in your repository.</w:t>
       </w:r>
     </w:p>
     <w:p>
@@ -4476,21 +2722,12 @@
           <w:numId w:val="32"/>
         </w:numPr>
       </w:pPr>
-      <w:proofErr w:type="spellStart"/>
-      <w:r>
-        <w:rPr>
-          <w:b/>
-          <w:bCs/>
-        </w:rPr>
-        <w:t>Jenkinsfile</w:t>
-      </w:r>
-      <w:proofErr w:type="spellEnd"/>
-      <w:r>
-        <w:rPr>
-          <w:b/>
-          <w:bCs/>
-        </w:rPr>
-        <w:t xml:space="preserve"> (Declarative Pipeline):</w:t>
+      <w:r>
+        <w:rPr>
+          <w:b/>
+          <w:bCs/>
+        </w:rPr>
+        <w:t>Jenkinsfile (Declarative Pipeline):</w:t>
       </w:r>
     </w:p>
     <w:p>
@@ -4501,15 +2738,7 @@
         </w:numPr>
       </w:pPr>
       <w:r>
-        <w:t xml:space="preserve">A </w:t>
-      </w:r>
-      <w:proofErr w:type="spellStart"/>
-      <w:r>
-        <w:t>Jenkinsfile</w:t>
-      </w:r>
-      <w:proofErr w:type="spellEnd"/>
-      <w:r>
-        <w:t xml:space="preserve"> would be placed in the root of the repository.</w:t>
+        <w:t>A Jenkinsfile would be placed in the root of the repository.</w:t>
       </w:r>
     </w:p>
     <w:p>
@@ -4552,23 +2781,7 @@
         </w:tabs>
       </w:pPr>
       <w:r>
-        <w:t xml:space="preserve">    agent any // Or a specific agent label (e.g., agent </w:t>
-      </w:r>
-      <w:proofErr w:type="gramStart"/>
-      <w:r>
-        <w:t>{ label</w:t>
-      </w:r>
-      <w:proofErr w:type="gramEnd"/>
-      <w:r>
-        <w:t xml:space="preserve"> 'docker-host</w:t>
-      </w:r>
-      <w:proofErr w:type="gramStart"/>
-      <w:r>
-        <w:t>' }</w:t>
-      </w:r>
-      <w:proofErr w:type="gramEnd"/>
-      <w:r>
-        <w:t>)</w:t>
+        <w:t xml:space="preserve">    agent any // Or a specific agent label (e.g., agent { label 'docker-host' })</w:t>
       </w:r>
     </w:p>
     <w:p>
@@ -4666,15 +2879,7 @@
         </w:tabs>
       </w:pPr>
       <w:r>
-        <w:t xml:space="preserve">        </w:t>
-      </w:r>
-      <w:proofErr w:type="gramStart"/>
-      <w:r>
-        <w:t>stage(</w:t>
-      </w:r>
-      <w:proofErr w:type="gramEnd"/>
-      <w:r>
-        <w:t>'Build and Push Backend') {</w:t>
+        <w:t xml:space="preserve">        stage('Build and Push Backend') {</w:t>
       </w:r>
     </w:p>
     <w:p>
@@ -4731,54 +2936,7 @@
         </w:tabs>
       </w:pPr>
       <w:r>
-        <w:t xml:space="preserve">                    </w:t>
-      </w:r>
-      <w:proofErr w:type="spellStart"/>
-      <w:proofErr w:type="gramStart"/>
-      <w:r>
-        <w:t>withCredentials</w:t>
-      </w:r>
-      <w:proofErr w:type="spellEnd"/>
-      <w:r>
-        <w:t>(</w:t>
-      </w:r>
-      <w:proofErr w:type="gramEnd"/>
-      <w:r>
-        <w:t>[</w:t>
-      </w:r>
-      <w:proofErr w:type="spellStart"/>
-      <w:proofErr w:type="gramStart"/>
-      <w:r>
-        <w:t>usernamePassword</w:t>
-      </w:r>
-      <w:proofErr w:type="spellEnd"/>
-      <w:r>
-        <w:t>(</w:t>
-      </w:r>
-      <w:proofErr w:type="spellStart"/>
-      <w:proofErr w:type="gramEnd"/>
-      <w:r>
-        <w:t>credentialsId</w:t>
-      </w:r>
-      <w:proofErr w:type="spellEnd"/>
-      <w:r>
-        <w:t xml:space="preserve">: 'docker-hub-creds', </w:t>
-      </w:r>
-      <w:proofErr w:type="spellStart"/>
-      <w:r>
-        <w:t>passwordVariable</w:t>
-      </w:r>
-      <w:proofErr w:type="spellEnd"/>
-      <w:r>
-        <w:t xml:space="preserve">: 'DOCKER_PASSWORD', </w:t>
-      </w:r>
-      <w:proofErr w:type="spellStart"/>
-      <w:r>
-        <w:t>usernameVariable</w:t>
-      </w:r>
-      <w:proofErr w:type="spellEnd"/>
-      <w:r>
-        <w:t>: 'DOCKER_USERNAME')]) {</w:t>
+        <w:t xml:space="preserve">                    withCredentials([usernamePassword(credentialsId: 'docker-hub-creds', passwordVariable: 'DOCKER_PASSWORD', usernameVariable: 'DOCKER_USERNAME')]) {</w:t>
       </w:r>
     </w:p>
     <w:p>
@@ -4792,15 +2950,7 @@
         </w:tabs>
       </w:pPr>
       <w:r>
-        <w:t xml:space="preserve">                        </w:t>
-      </w:r>
-      <w:proofErr w:type="spellStart"/>
-      <w:r>
-        <w:t>sh</w:t>
-      </w:r>
-      <w:proofErr w:type="spellEnd"/>
-      <w:r>
-        <w:t xml:space="preserve"> "docker login -u ${DOCKER_USERNAME} -p ${DOCKER_PASSWORD} docker.io"</w:t>
+        <w:t xml:space="preserve">                        sh "docker login -u ${DOCKER_USERNAME} -p ${DOCKER_PASSWORD} docker.io"</w:t>
       </w:r>
     </w:p>
     <w:p>
@@ -4828,28 +2978,7 @@
         </w:tabs>
       </w:pPr>
       <w:r>
-        <w:t xml:space="preserve">                        </w:t>
-      </w:r>
-      <w:proofErr w:type="spellStart"/>
-      <w:r>
-        <w:t>sh</w:t>
-      </w:r>
-      <w:proofErr w:type="spellEnd"/>
-      <w:r>
-        <w:t xml:space="preserve"> "cd backend &amp;&amp; docker build -t your-docker-username/</w:t>
-      </w:r>
-      <w:proofErr w:type="spellStart"/>
-      <w:r>
-        <w:t>chat-</w:t>
-      </w:r>
-      <w:proofErr w:type="gramStart"/>
-      <w:r>
-        <w:t>backend:latest</w:t>
-      </w:r>
-      <w:proofErr w:type="spellEnd"/>
-      <w:proofErr w:type="gramEnd"/>
-      <w:r>
-        <w:t xml:space="preserve"> ."</w:t>
+        <w:t xml:space="preserve">                        sh "cd backend &amp;&amp; docker build -t your-docker-username/chat-backend:latest ."</w:t>
       </w:r>
     </w:p>
     <w:p>
@@ -4863,28 +2992,7 @@
         </w:tabs>
       </w:pPr>
       <w:r>
-        <w:t xml:space="preserve">                        </w:t>
-      </w:r>
-      <w:proofErr w:type="spellStart"/>
-      <w:r>
-        <w:t>sh</w:t>
-      </w:r>
-      <w:proofErr w:type="spellEnd"/>
-      <w:r>
-        <w:t xml:space="preserve"> "docker push your-docker-username/</w:t>
-      </w:r>
-      <w:proofErr w:type="spellStart"/>
-      <w:r>
-        <w:t>chat-</w:t>
-      </w:r>
-      <w:proofErr w:type="gramStart"/>
-      <w:r>
-        <w:t>backend:latest</w:t>
-      </w:r>
-      <w:proofErr w:type="spellEnd"/>
-      <w:proofErr w:type="gramEnd"/>
-      <w:r>
-        <w:t>"</w:t>
+        <w:t xml:space="preserve">                        sh "docker push your-docker-username/chat-backend:latest"</w:t>
       </w:r>
     </w:p>
     <w:p>
@@ -4954,15 +3062,7 @@
         </w:tabs>
       </w:pPr>
       <w:r>
-        <w:t xml:space="preserve">        </w:t>
-      </w:r>
-      <w:proofErr w:type="gramStart"/>
-      <w:r>
-        <w:t>stage(</w:t>
-      </w:r>
-      <w:proofErr w:type="gramEnd"/>
-      <w:r>
-        <w:t>'Build and Push Frontend') {</w:t>
+        <w:t xml:space="preserve">        stage('Build and Push Frontend') {</w:t>
       </w:r>
     </w:p>
     <w:p>
@@ -5004,54 +3104,7 @@
         </w:tabs>
       </w:pPr>
       <w:r>
-        <w:t xml:space="preserve">                    </w:t>
-      </w:r>
-      <w:proofErr w:type="spellStart"/>
-      <w:proofErr w:type="gramStart"/>
-      <w:r>
-        <w:t>withCredentials</w:t>
-      </w:r>
-      <w:proofErr w:type="spellEnd"/>
-      <w:r>
-        <w:t>(</w:t>
-      </w:r>
-      <w:proofErr w:type="gramEnd"/>
-      <w:r>
-        <w:t>[</w:t>
-      </w:r>
-      <w:proofErr w:type="spellStart"/>
-      <w:proofErr w:type="gramStart"/>
-      <w:r>
-        <w:t>usernamePassword</w:t>
-      </w:r>
-      <w:proofErr w:type="spellEnd"/>
-      <w:r>
-        <w:t>(</w:t>
-      </w:r>
-      <w:proofErr w:type="spellStart"/>
-      <w:proofErr w:type="gramEnd"/>
-      <w:r>
-        <w:t>credentialsId</w:t>
-      </w:r>
-      <w:proofErr w:type="spellEnd"/>
-      <w:r>
-        <w:t xml:space="preserve">: 'docker-hub-creds', </w:t>
-      </w:r>
-      <w:proofErr w:type="spellStart"/>
-      <w:r>
-        <w:t>passwordVariable</w:t>
-      </w:r>
-      <w:proofErr w:type="spellEnd"/>
-      <w:r>
-        <w:t xml:space="preserve">: 'DOCKER_PASSWORD', </w:t>
-      </w:r>
-      <w:proofErr w:type="spellStart"/>
-      <w:r>
-        <w:t>usernameVariable</w:t>
-      </w:r>
-      <w:proofErr w:type="spellEnd"/>
-      <w:r>
-        <w:t>: 'DOCKER_USERNAME')]) {</w:t>
+        <w:t xml:space="preserve">                    withCredentials([usernamePassword(credentialsId: 'docker-hub-creds', passwordVariable: 'DOCKER_PASSWORD', usernameVariable: 'DOCKER_USERNAME')]) {</w:t>
       </w:r>
     </w:p>
     <w:p>
@@ -5065,15 +3118,7 @@
         </w:tabs>
       </w:pPr>
       <w:r>
-        <w:t xml:space="preserve">                        </w:t>
-      </w:r>
-      <w:proofErr w:type="spellStart"/>
-      <w:r>
-        <w:t>sh</w:t>
-      </w:r>
-      <w:proofErr w:type="spellEnd"/>
-      <w:r>
-        <w:t xml:space="preserve"> "docker login -u ${DOCKER_USERNAME} -p ${DOCKER_PASSWORD} docker.io"</w:t>
+        <w:t xml:space="preserve">                        sh "docker login -u ${DOCKER_USERNAME} -p ${DOCKER_PASSWORD} docker.io"</w:t>
       </w:r>
     </w:p>
     <w:p>
@@ -5101,28 +3146,7 @@
         </w:tabs>
       </w:pPr>
       <w:r>
-        <w:t xml:space="preserve">                        </w:t>
-      </w:r>
-      <w:proofErr w:type="spellStart"/>
-      <w:r>
-        <w:t>sh</w:t>
-      </w:r>
-      <w:proofErr w:type="spellEnd"/>
-      <w:r>
-        <w:t xml:space="preserve"> "cd frontend/chat-frontend &amp;&amp; docker build -t your-docker-username/</w:t>
-      </w:r>
-      <w:proofErr w:type="spellStart"/>
-      <w:r>
-        <w:t>chat-</w:t>
-      </w:r>
-      <w:proofErr w:type="gramStart"/>
-      <w:r>
-        <w:t>frontend:latest</w:t>
-      </w:r>
-      <w:proofErr w:type="spellEnd"/>
-      <w:proofErr w:type="gramEnd"/>
-      <w:r>
-        <w:t xml:space="preserve"> ."</w:t>
+        <w:t xml:space="preserve">                        sh "cd frontend/chat-frontend &amp;&amp; docker build -t your-docker-username/chat-frontend:latest ."</w:t>
       </w:r>
     </w:p>
     <w:p>
@@ -5136,28 +3160,7 @@
         </w:tabs>
       </w:pPr>
       <w:r>
-        <w:t xml:space="preserve">                        </w:t>
-      </w:r>
-      <w:proofErr w:type="spellStart"/>
-      <w:r>
-        <w:t>sh</w:t>
-      </w:r>
-      <w:proofErr w:type="spellEnd"/>
-      <w:r>
-        <w:t xml:space="preserve"> "docker push your-docker-username/</w:t>
-      </w:r>
-      <w:proofErr w:type="spellStart"/>
-      <w:r>
-        <w:t>chat-</w:t>
-      </w:r>
-      <w:proofErr w:type="gramStart"/>
-      <w:r>
-        <w:t>frontend:latest</w:t>
-      </w:r>
-      <w:proofErr w:type="spellEnd"/>
-      <w:proofErr w:type="gramEnd"/>
-      <w:r>
-        <w:t>"</w:t>
+        <w:t xml:space="preserve">                        sh "docker push your-docker-username/chat-frontend:latest"</w:t>
       </w:r>
     </w:p>
     <w:p>
@@ -5270,23 +3273,7 @@
       </w:pPr>
       <w:r>
         <w:lastRenderedPageBreak/>
-        <w:t xml:space="preserve">        //         </w:t>
-      </w:r>
-      <w:proofErr w:type="spellStart"/>
-      <w:r>
-        <w:t>sh</w:t>
-      </w:r>
-      <w:proofErr w:type="spellEnd"/>
-      <w:r>
-        <w:t xml:space="preserve"> "docker compose -f docker-</w:t>
-      </w:r>
-      <w:proofErr w:type="spellStart"/>
-      <w:r>
-        <w:t>compose.prod.yml</w:t>
-      </w:r>
-      <w:proofErr w:type="spellEnd"/>
-      <w:r>
-        <w:t xml:space="preserve"> up -d" // Example for Docker Compose deployment</w:t>
+        <w:t xml:space="preserve">        //         sh "docker compose -f docker-compose.prod.yml up -d" // Example for Docker Compose deployment</w:t>
       </w:r>
     </w:p>
     <w:p>
@@ -5547,15 +3534,7 @@
         <w:t>Connect Git Repository:</w:t>
       </w:r>
       <w:r>
-        <w:t xml:space="preserve"> Connect your GitLab (or GitHub) repository where your frontend/chat-frontend/</w:t>
-      </w:r>
-      <w:proofErr w:type="spellStart"/>
-      <w:r>
-        <w:t>Dockerfile</w:t>
-      </w:r>
-      <w:proofErr w:type="spellEnd"/>
-      <w:r>
-        <w:t xml:space="preserve"> resides.</w:t>
+        <w:t xml:space="preserve"> Connect your GitLab (or GitHub) repository where your frontend/chat-frontend/Dockerfile resides.</w:t>
       </w:r>
     </w:p>
     <w:p>
@@ -5642,15 +3621,7 @@
         <w:t>Root Directory:</w:t>
       </w:r>
       <w:r>
-        <w:t xml:space="preserve"> frontend/chat-frontend (This tells Render where to find your </w:t>
-      </w:r>
-      <w:proofErr w:type="spellStart"/>
-      <w:r>
-        <w:t>Dockerfile</w:t>
-      </w:r>
-      <w:proofErr w:type="spellEnd"/>
-      <w:r>
-        <w:t>).</w:t>
+        <w:t xml:space="preserve"> frontend/chat-frontend (This tells Render where to find your Dockerfile).</w:t>
       </w:r>
     </w:p>
     <w:p>
@@ -5668,13 +3639,8 @@
         <w:t>Build Command:</w:t>
       </w:r>
       <w:r>
-        <w:t xml:space="preserve"> docker build -t chat-</w:t>
-      </w:r>
-      <w:proofErr w:type="gramStart"/>
-      <w:r>
-        <w:t>frontend .</w:t>
-      </w:r>
-      <w:proofErr w:type="gramEnd"/>
+        <w:t xml:space="preserve"> docker build -t chat-frontend .</w:t>
+      </w:r>
     </w:p>
     <w:p>
       <w:pPr>
@@ -5691,15 +3657,7 @@
         <w:t>Start Command:</w:t>
       </w:r>
       <w:r>
-        <w:t xml:space="preserve"> /bin/bash /entrypoint.sh (This executes your custom </w:t>
-      </w:r>
-      <w:proofErr w:type="spellStart"/>
-      <w:r>
-        <w:t>entrypoint</w:t>
-      </w:r>
-      <w:proofErr w:type="spellEnd"/>
-      <w:r>
-        <w:t xml:space="preserve"> script).</w:t>
+        <w:t xml:space="preserve"> /bin/bash /entrypoint.sh (This executes your custom entrypoint script).</w:t>
       </w:r>
     </w:p>
     <w:p>
@@ -5762,17 +3720,7 @@
         </w:numPr>
       </w:pPr>
       <w:r>
-        <w:t xml:space="preserve">BASE_URL: The URL of your deployed backend service (e.g., https://chat-backend-service.onrender.com). This BASE_URL will be picked up by your entrypoint.sh script and injected into </w:t>
-      </w:r>
-      <w:proofErr w:type="spellStart"/>
-      <w:proofErr w:type="gramStart"/>
-      <w:r>
-        <w:t>config.json</w:t>
-      </w:r>
-      <w:proofErr w:type="spellEnd"/>
-      <w:proofErr w:type="gramEnd"/>
-      <w:r>
-        <w:t xml:space="preserve"> for the Angular app.</w:t>
+        <w:t>BASE_URL: The URL of your deployed backend service (e.g., https://chat-backend-service.onrender.com). This BASE_URL will be picked up by your entrypoint.sh script and injected into config.json for the Angular app.</w:t>
       </w:r>
     </w:p>
     <w:p>
@@ -5849,15 +3797,7 @@
         <w:t>Configuration:</w:t>
       </w:r>
       <w:r>
-        <w:t xml:space="preserve"> The MongoDB Atlas connection string (e.g., </w:t>
-      </w:r>
-      <w:proofErr w:type="spellStart"/>
-      <w:r>
-        <w:t>mongodb+srv</w:t>
-      </w:r>
-      <w:proofErr w:type="spellEnd"/>
-      <w:r>
-        <w:t xml:space="preserve">://...) is provided as an environment variable (SPRING_DATA_MONGODB_URI) directly to the </w:t>
+        <w:t xml:space="preserve"> The MongoDB Atlas connection string (e.g., mongodb+srv://...) is provided as an environment variable (SPRING_DATA_MONGODB_URI) directly to the </w:t>
       </w:r>
       <w:r>
         <w:rPr>
@@ -5942,20 +3882,7 @@
         <w:t>Cause:</w:t>
       </w:r>
       <w:r>
-        <w:t xml:space="preserve"> </w:t>
-      </w:r>
-      <w:proofErr w:type="gramStart"/>
-      <w:r>
-        <w:t>The .</w:t>
-      </w:r>
-      <w:proofErr w:type="spellStart"/>
-      <w:proofErr w:type="gramEnd"/>
-      <w:r>
-        <w:t>gitlab-ci.yml</w:t>
-      </w:r>
-      <w:proofErr w:type="spellEnd"/>
-      <w:r>
-        <w:t xml:space="preserve"> file not being correctly pushed to the repository or subtle YAML syntax errors causing validation failures. Initial restrictive rules also prevented jobs from triggering.</w:t>
+        <w:t xml:space="preserve"> The .gitlab-ci.yml file not being correctly pushed to the repository or subtle YAML syntax errors causing validation failures. Initial restrictive rules also prevented jobs from triggering.</w:t>
       </w:r>
     </w:p>
     <w:p>
@@ -5973,20 +3900,7 @@
         <w:t>Solution:</w:t>
       </w:r>
       <w:r>
-        <w:t xml:space="preserve"> Ensured </w:t>
-      </w:r>
-      <w:proofErr w:type="gramStart"/>
-      <w:r>
-        <w:t>the .</w:t>
-      </w:r>
-      <w:proofErr w:type="spellStart"/>
-      <w:proofErr w:type="gramEnd"/>
-      <w:r>
-        <w:t>gitlab-ci.yml</w:t>
-      </w:r>
-      <w:proofErr w:type="spellEnd"/>
-      <w:r>
-        <w:t xml:space="preserve"> file was correctly pushed to the main branch. Utilized CI/CD Lint tools for syntax validation. Simplified rules to trigger consistently. Explicitly quoted echo commands in script blocks ('echo "..."') to adhere to YAML string formatting, preventing Incorrect type errors.</w:t>
+        <w:t xml:space="preserve"> Ensured the .gitlab-ci.yml file was correctly pushed to the main branch. Utilized CI/CD Lint tools for syntax validation. Simplified rules to trigger consistently. Explicitly quoted echo commands in script blocks ('echo "..."') to adhere to YAML string formatting, preventing Incorrect type errors.</w:t>
       </w:r>
     </w:p>
     <w:p>
@@ -6019,33 +3933,7 @@
         <w:t>Cause:</w:t>
       </w:r>
       <w:r>
-        <w:t xml:space="preserve"> CI/CD runners failed to pull specific Docker base image tags from Docker Hub (e.g., docker:20.10.16-alpine, </w:t>
-      </w:r>
-      <w:proofErr w:type="spellStart"/>
-      <w:proofErr w:type="gramStart"/>
-      <w:r>
-        <w:t>docker:latest</w:t>
-      </w:r>
-      <w:proofErr w:type="gramEnd"/>
-      <w:r>
-        <w:t>-git</w:t>
-      </w:r>
-      <w:proofErr w:type="spellEnd"/>
-      <w:r>
-        <w:t xml:space="preserve">, </w:t>
-      </w:r>
-      <w:proofErr w:type="spellStart"/>
-      <w:proofErr w:type="gramStart"/>
-      <w:r>
-        <w:t>docker:latest</w:t>
-      </w:r>
-      <w:proofErr w:type="gramEnd"/>
-      <w:r>
-        <w:t>-dind</w:t>
-      </w:r>
-      <w:proofErr w:type="spellEnd"/>
-      <w:r>
-        <w:t>), indicating they were unstable, deprecated, or not consistently available.</w:t>
+        <w:t xml:space="preserve"> CI/CD runners failed to pull specific Docker base image tags from Docker Hub (e.g., docker:20.10.16-alpine, docker:latest-git, docker:latest-dind), indicating they were unstable, deprecated, or not consistently available.</w:t>
       </w:r>
     </w:p>
     <w:p>
@@ -6063,20 +3951,7 @@
         <w:t>Solution:</w:t>
       </w:r>
       <w:r>
-        <w:t xml:space="preserve"> Systematically updated the image and services definitions in </w:t>
-      </w:r>
-      <w:proofErr w:type="gramStart"/>
-      <w:r>
-        <w:t>the .</w:t>
-      </w:r>
-      <w:proofErr w:type="spellStart"/>
-      <w:proofErr w:type="gramEnd"/>
-      <w:r>
-        <w:t>gitlab-ci.yml</w:t>
-      </w:r>
-      <w:proofErr w:type="spellEnd"/>
-      <w:r>
-        <w:t xml:space="preserve"> to use more explicit, widely available, and stable Docker image versions (e.g., docker:20.10.24 for the job image and docker:20.10.24-dind for the Docker-in-Docker service).</w:t>
+        <w:t xml:space="preserve"> Systematically updated the image and services definitions in the .gitlab-ci.yml to use more explicit, widely available, and stable Docker image versions (e.g., docker:20.10.24 for the job image and docker:20.10.24-dind for the Docker-in-Docker service).</w:t>
       </w:r>
     </w:p>
     <w:p>
@@ -6109,23 +3984,7 @@
         <w:t>Cause:</w:t>
       </w:r>
       <w:r>
-        <w:t xml:space="preserve"> This was a critical issue stemming from the isolated nature of CI/CD job environments. An image built in one job (</w:t>
-      </w:r>
-      <w:proofErr w:type="spellStart"/>
-      <w:r>
-        <w:t>build_image</w:t>
-      </w:r>
-      <w:proofErr w:type="spellEnd"/>
-      <w:r>
-        <w:t>) was not automatically available to a subsequent job (</w:t>
-      </w:r>
-      <w:proofErr w:type="spellStart"/>
-      <w:r>
-        <w:t>push_image</w:t>
-      </w:r>
-      <w:proofErr w:type="spellEnd"/>
-      <w:r>
-        <w:t>) because the first container was terminated.</w:t>
+        <w:t xml:space="preserve"> This was a critical issue stemming from the isolated nature of CI/CD job environments. An image built in one job (build_image) was not automatically available to a subsequent job (push_image) because the first container was terminated.</w:t>
       </w:r>
     </w:p>
     <w:p>
@@ -6154,15 +4013,7 @@
         <w:t>single job</w:t>
       </w:r>
       <w:r>
-        <w:t xml:space="preserve">. This ensures that the docker build command successfully creates the image, and the subsequent docker push command operates on the image still present within the same job's container environment. Debugging commands like docker images, --no-cache, and --progress=plain </w:t>
-      </w:r>
-      <w:proofErr w:type="gramStart"/>
-      <w:r>
-        <w:t>were</w:t>
-      </w:r>
-      <w:proofErr w:type="gramEnd"/>
-      <w:r>
-        <w:t xml:space="preserve"> added to docker build commands to provide verbose output and confirm image creation within the job. This principle of combining build/push is highly applicable to Jenkins and GitHub Actions if not handled implicitly by their runners.</w:t>
+        <w:t>. This ensures that the docker build command successfully creates the image, and the subsequent docker push command operates on the image still present within the same job's container environment. Debugging commands like docker images, --no-cache, and --progress=plain were added to docker build commands to provide verbose output and confirm image creation within the job. This principle of combining build/push is highly applicable to Jenkins and GitHub Actions if not handled implicitly by their runners.</w:t>
       </w:r>
     </w:p>
     <w:p>
@@ -6246,20 +4097,7 @@
         <w:t>Cause:</w:t>
       </w:r>
       <w:r>
-        <w:t xml:space="preserve"> A recurring problem was ensuring that the latest CI/CD configuration (e.g.</w:t>
-      </w:r>
-      <w:proofErr w:type="gramStart"/>
-      <w:r>
-        <w:t>, .</w:t>
-      </w:r>
-      <w:proofErr w:type="spellStart"/>
-      <w:proofErr w:type="gramEnd"/>
-      <w:r>
-        <w:t>gitlab-ci.yml</w:t>
-      </w:r>
-      <w:proofErr w:type="spellEnd"/>
-      <w:r>
-        <w:t>) was actually applied to the remote repository. Older versions of the file would sometimes continue to trigger pipelines despite local changes.</w:t>
+        <w:t xml:space="preserve"> A recurring problem was ensuring that the latest CI/CD configuration (e.g., .gitlab-ci.yml) was actually applied to the remote repository. Older versions of the file would sometimes continue to trigger pipelines despite local changes.</w:t>
       </w:r>
     </w:p>
     <w:p>
@@ -6358,6 +4196,208 @@
       </w:pPr>
       <w:r>
         <w:t>Integrating an external message broker (like Apache Kafka) for large-scale real-time message handling.</w:t>
+      </w:r>
+    </w:p>
+    <w:p>
+      <w:r>
+        <w:lastRenderedPageBreak/>
+        <w:drawing>
+          <wp:inline distT="0" distB="0" distL="0" distR="0" wp14:anchorId="0C5A84F2" wp14:editId="6DCE8B36">
+            <wp:extent cx="5731510" cy="4059555"/>
+            <wp:effectExtent l="0" t="0" r="2540" b="0"/>
+            <wp:docPr id="429201816" name="Picture 1"/>
+            <wp:cNvGraphicFramePr>
+              <a:graphicFrameLocks xmlns:a="http://schemas.openxmlformats.org/drawingml/2006/main" noChangeAspect="1"/>
+            </wp:cNvGraphicFramePr>
+            <a:graphic xmlns:a="http://schemas.openxmlformats.org/drawingml/2006/main">
+              <a:graphicData uri="http://schemas.openxmlformats.org/drawingml/2006/picture">
+                <pic:pic xmlns:pic="http://schemas.openxmlformats.org/drawingml/2006/picture">
+                  <pic:nvPicPr>
+                    <pic:cNvPr id="429201816" name=""/>
+                    <pic:cNvPicPr/>
+                  </pic:nvPicPr>
+                  <pic:blipFill>
+                    <a:blip r:embed="rId7"/>
+                    <a:stretch>
+                      <a:fillRect/>
+                    </a:stretch>
+                  </pic:blipFill>
+                  <pic:spPr>
+                    <a:xfrm>
+                      <a:off x="0" y="0"/>
+                      <a:ext cx="5731510" cy="4059555"/>
+                    </a:xfrm>
+                    <a:prstGeom prst="rect">
+                      <a:avLst/>
+                    </a:prstGeom>
+                  </pic:spPr>
+                </pic:pic>
+              </a:graphicData>
+            </a:graphic>
+          </wp:inline>
+        </w:drawing>
+      </w:r>
+    </w:p>
+    <w:p/>
+    <w:p/>
+    <w:p>
+      <w:r>
+        <w:drawing>
+          <wp:inline distT="0" distB="0" distL="0" distR="0" wp14:anchorId="3D66D349" wp14:editId="0D0D7161">
+            <wp:extent cx="5731510" cy="2279015"/>
+            <wp:effectExtent l="0" t="0" r="2540" b="6985"/>
+            <wp:docPr id="602602204" name="Picture 1"/>
+            <wp:cNvGraphicFramePr>
+              <a:graphicFrameLocks xmlns:a="http://schemas.openxmlformats.org/drawingml/2006/main" noChangeAspect="1"/>
+            </wp:cNvGraphicFramePr>
+            <a:graphic xmlns:a="http://schemas.openxmlformats.org/drawingml/2006/main">
+              <a:graphicData uri="http://schemas.openxmlformats.org/drawingml/2006/picture">
+                <pic:pic xmlns:pic="http://schemas.openxmlformats.org/drawingml/2006/picture">
+                  <pic:nvPicPr>
+                    <pic:cNvPr id="602602204" name=""/>
+                    <pic:cNvPicPr/>
+                  </pic:nvPicPr>
+                  <pic:blipFill>
+                    <a:blip r:embed="rId8"/>
+                    <a:stretch>
+                      <a:fillRect/>
+                    </a:stretch>
+                  </pic:blipFill>
+                  <pic:spPr>
+                    <a:xfrm>
+                      <a:off x="0" y="0"/>
+                      <a:ext cx="5731510" cy="2279015"/>
+                    </a:xfrm>
+                    <a:prstGeom prst="rect">
+                      <a:avLst/>
+                    </a:prstGeom>
+                  </pic:spPr>
+                </pic:pic>
+              </a:graphicData>
+            </a:graphic>
+          </wp:inline>
+        </w:drawing>
+      </w:r>
+    </w:p>
+    <w:p/>
+    <w:p>
+      <w:r>
+        <w:lastRenderedPageBreak/>
+        <w:drawing>
+          <wp:inline distT="0" distB="0" distL="0" distR="0" wp14:anchorId="05C4C6C1" wp14:editId="5365667F">
+            <wp:extent cx="5731510" cy="2545080"/>
+            <wp:effectExtent l="0" t="0" r="2540" b="7620"/>
+            <wp:docPr id="1831943082" name="Picture 1"/>
+            <wp:cNvGraphicFramePr>
+              <a:graphicFrameLocks xmlns:a="http://schemas.openxmlformats.org/drawingml/2006/main" noChangeAspect="1"/>
+            </wp:cNvGraphicFramePr>
+            <a:graphic xmlns:a="http://schemas.openxmlformats.org/drawingml/2006/main">
+              <a:graphicData uri="http://schemas.openxmlformats.org/drawingml/2006/picture">
+                <pic:pic xmlns:pic="http://schemas.openxmlformats.org/drawingml/2006/picture">
+                  <pic:nvPicPr>
+                    <pic:cNvPr id="1831943082" name=""/>
+                    <pic:cNvPicPr/>
+                  </pic:nvPicPr>
+                  <pic:blipFill>
+                    <a:blip r:embed="rId9"/>
+                    <a:stretch>
+                      <a:fillRect/>
+                    </a:stretch>
+                  </pic:blipFill>
+                  <pic:spPr>
+                    <a:xfrm>
+                      <a:off x="0" y="0"/>
+                      <a:ext cx="5731510" cy="2545080"/>
+                    </a:xfrm>
+                    <a:prstGeom prst="rect">
+                      <a:avLst/>
+                    </a:prstGeom>
+                  </pic:spPr>
+                </pic:pic>
+              </a:graphicData>
+            </a:graphic>
+          </wp:inline>
+        </w:drawing>
+      </w:r>
+    </w:p>
+    <w:p/>
+    <w:p>
+      <w:r>
+        <w:drawing>
+          <wp:inline distT="0" distB="0" distL="0" distR="0" wp14:anchorId="54E4D21C" wp14:editId="45B397A8">
+            <wp:extent cx="5731510" cy="3120390"/>
+            <wp:effectExtent l="0" t="0" r="2540" b="3810"/>
+            <wp:docPr id="1476557909" name="Picture 1"/>
+            <wp:cNvGraphicFramePr>
+              <a:graphicFrameLocks xmlns:a="http://schemas.openxmlformats.org/drawingml/2006/main" noChangeAspect="1"/>
+            </wp:cNvGraphicFramePr>
+            <a:graphic xmlns:a="http://schemas.openxmlformats.org/drawingml/2006/main">
+              <a:graphicData uri="http://schemas.openxmlformats.org/drawingml/2006/picture">
+                <pic:pic xmlns:pic="http://schemas.openxmlformats.org/drawingml/2006/picture">
+                  <pic:nvPicPr>
+                    <pic:cNvPr id="1476557909" name=""/>
+                    <pic:cNvPicPr/>
+                  </pic:nvPicPr>
+                  <pic:blipFill>
+                    <a:blip r:embed="rId10"/>
+                    <a:stretch>
+                      <a:fillRect/>
+                    </a:stretch>
+                  </pic:blipFill>
+                  <pic:spPr>
+                    <a:xfrm>
+                      <a:off x="0" y="0"/>
+                      <a:ext cx="5731510" cy="3120390"/>
+                    </a:xfrm>
+                    <a:prstGeom prst="rect">
+                      <a:avLst/>
+                    </a:prstGeom>
+                  </pic:spPr>
+                </pic:pic>
+              </a:graphicData>
+            </a:graphic>
+          </wp:inline>
+        </w:drawing>
+      </w:r>
+    </w:p>
+    <w:p/>
+    <w:p>
+      <w:r>
+        <w:drawing>
+          <wp:inline distT="0" distB="0" distL="0" distR="0" wp14:anchorId="4E87417F" wp14:editId="06FE9BD5">
+            <wp:extent cx="5731510" cy="1881505"/>
+            <wp:effectExtent l="0" t="0" r="2540" b="4445"/>
+            <wp:docPr id="849470804" name="Picture 1"/>
+            <wp:cNvGraphicFramePr>
+              <a:graphicFrameLocks xmlns:a="http://schemas.openxmlformats.org/drawingml/2006/main" noChangeAspect="1"/>
+            </wp:cNvGraphicFramePr>
+            <a:graphic xmlns:a="http://schemas.openxmlformats.org/drawingml/2006/main">
+              <a:graphicData uri="http://schemas.openxmlformats.org/drawingml/2006/picture">
+                <pic:pic xmlns:pic="http://schemas.openxmlformats.org/drawingml/2006/picture">
+                  <pic:nvPicPr>
+                    <pic:cNvPr id="849470804" name=""/>
+                    <pic:cNvPicPr/>
+                  </pic:nvPicPr>
+                  <pic:blipFill>
+                    <a:blip r:embed="rId11"/>
+                    <a:stretch>
+                      <a:fillRect/>
+                    </a:stretch>
+                  </pic:blipFill>
+                  <pic:spPr>
+                    <a:xfrm>
+                      <a:off x="0" y="0"/>
+                      <a:ext cx="5731510" cy="1881505"/>
+                    </a:xfrm>
+                    <a:prstGeom prst="rect">
+                      <a:avLst/>
+                    </a:prstGeom>
+                  </pic:spPr>
+                </pic:pic>
+              </a:graphicData>
+            </a:graphic>
+          </wp:inline>
+        </w:drawing>
       </w:r>
     </w:p>
     <w:sectPr>
@@ -12700,6 +10740,7 @@
   <w:style w:type="character" w:default="1" w:styleId="DefaultParagraphFont">
     <w:name w:val="Default Paragraph Font"/>
     <w:uiPriority w:val="1"/>
+    <w:semiHidden/>
     <w:unhideWhenUsed/>
   </w:style>
   <w:style w:type="table" w:default="1" w:styleId="TableNormal">

</xml_diff>